<commit_message>
Finish docx summary report
</commit_message>
<xml_diff>
--- a/DA3-A3_Summary_report.docx
+++ b/DA3-A3_Summary_report.docx
@@ -24,6 +24,30 @@
       </w:r>
     </w:p>
     <w:p>
+      <w:pPr>
+        <w:rPr>
+          <w:color w:val="000000" w:themeColor="text1"/>
+        </w:rPr>
+      </w:pPr>
+      <w:proofErr w:type="spellStart"/>
+      <w:r>
+        <w:t>Github</w:t>
+      </w:r>
+      <w:proofErr w:type="spellEnd"/>
+      <w:r>
+        <w:t xml:space="preserve">: </w:t>
+      </w:r>
+      <w:hyperlink r:id="rId9" w:history="1">
+        <w:r>
+          <w:rPr>
+            <w:rStyle w:val="Hyperlink"/>
+            <w:color w:val="000000" w:themeColor="text1"/>
+          </w:rPr>
+          <w:t>https://github.com/mateschieszler/DA3-A3</w:t>
+        </w:r>
+      </w:hyperlink>
+    </w:p>
+    <w:p>
       <w:r>
         <w:t>2024.03.03</w:t>
       </w:r>
@@ -59,7 +83,13 @@
         <w:pStyle w:val="Heading2"/>
       </w:pPr>
       <w:r>
-        <w:t xml:space="preserve">The data </w:t>
+        <w:t xml:space="preserve">The </w:t>
+      </w:r>
+      <w:r>
+        <w:t>data</w:t>
+      </w:r>
+      <w:r>
+        <w:t xml:space="preserve"> </w:t>
       </w:r>
     </w:p>
     <w:p>
@@ -102,7 +132,43 @@
           <w:szCs w:val="21"/>
           <w:shd w:val="clear" w:color="auto" w:fill="FFFFFF"/>
         </w:rPr>
-        <w:t>acquired by Dun &amp; Bradstreet. The dataset contains 287829 observations on 46412 firms from 2005 to 2016 (the data from 2016 only contains third as many companies as in previous years). The id variables are company identifier (</w:t>
+        <w:t>acquired by Dun &amp; Bradstreet. The dataset contains 287</w:t>
+      </w:r>
+      <w:r>
+        <w:rPr>
+          <w:color w:val="202122"/>
+          <w:sz w:val="21"/>
+          <w:szCs w:val="21"/>
+          <w:shd w:val="clear" w:color="auto" w:fill="FFFFFF"/>
+        </w:rPr>
+        <w:t>,</w:t>
+      </w:r>
+      <w:r>
+        <w:rPr>
+          <w:color w:val="202122"/>
+          <w:sz w:val="21"/>
+          <w:szCs w:val="21"/>
+          <w:shd w:val="clear" w:color="auto" w:fill="FFFFFF"/>
+        </w:rPr>
+        <w:t>829 observations on 46</w:t>
+      </w:r>
+      <w:r>
+        <w:rPr>
+          <w:color w:val="202122"/>
+          <w:sz w:val="21"/>
+          <w:szCs w:val="21"/>
+          <w:shd w:val="clear" w:color="auto" w:fill="FFFFFF"/>
+        </w:rPr>
+        <w:t>,</w:t>
+      </w:r>
+      <w:r>
+        <w:rPr>
+          <w:color w:val="202122"/>
+          <w:sz w:val="21"/>
+          <w:szCs w:val="21"/>
+          <w:shd w:val="clear" w:color="auto" w:fill="FFFFFF"/>
+        </w:rPr>
+        <w:t>412 firms from 2005 to 2016 (the data from 2016 only contains third as many companies as in previous years). The id variables are company identifier (</w:t>
       </w:r>
       <w:proofErr w:type="spellStart"/>
       <w:r>
@@ -212,7 +278,21 @@
         <w:rPr>
           <w:shd w:val="clear" w:color="auto" w:fill="FFFFFF"/>
         </w:rPr>
-        <w:t xml:space="preserve">We define this as companies that had positive sales in a given year and had no sales or </w:t>
+        <w:t xml:space="preserve">We define this as companies that had positive sales </w:t>
+      </w:r>
+      <w:proofErr w:type="gramStart"/>
+      <w:r>
+        <w:rPr>
+          <w:shd w:val="clear" w:color="auto" w:fill="FFFFFF"/>
+        </w:rPr>
+        <w:t>in a given year</w:t>
+      </w:r>
+      <w:proofErr w:type="gramEnd"/>
+      <w:r>
+        <w:rPr>
+          <w:shd w:val="clear" w:color="auto" w:fill="FFFFFF"/>
+        </w:rPr>
+        <w:t xml:space="preserve"> and had no sales or </w:t>
       </w:r>
       <w:r>
         <w:rPr>
@@ -224,7 +304,37 @@
         <w:rPr>
           <w:shd w:val="clear" w:color="auto" w:fill="FFFFFF"/>
         </w:rPr>
-        <w:t xml:space="preserve"> missing from the dataset in the next year. </w:t>
+        <w:t xml:space="preserve"> missing from the dataset in the next year.</w:t>
+      </w:r>
+      <w:r>
+        <w:rPr>
+          <w:shd w:val="clear" w:color="auto" w:fill="FFFFFF"/>
+        </w:rPr>
+        <w:t xml:space="preserve"> The</w:t>
+      </w:r>
+      <w:r>
+        <w:rPr>
+          <w:shd w:val="clear" w:color="auto" w:fill="FFFFFF"/>
+        </w:rPr>
+        <w:t xml:space="preserve"> EDA </w:t>
+      </w:r>
+      <w:r>
+        <w:rPr>
+          <w:shd w:val="clear" w:color="auto" w:fill="FFFFFF"/>
+        </w:rPr>
+        <w:t xml:space="preserve">process is </w:t>
+      </w:r>
+      <w:r>
+        <w:rPr>
+          <w:shd w:val="clear" w:color="auto" w:fill="FFFFFF"/>
+        </w:rPr>
+        <w:t>detailed in the technical report</w:t>
+      </w:r>
+      <w:r>
+        <w:rPr>
+          <w:shd w:val="clear" w:color="auto" w:fill="FFFFFF"/>
+        </w:rPr>
+        <w:t xml:space="preserve">. </w:t>
       </w:r>
       <w:r>
         <w:rPr>
@@ -278,14 +388,7 @@
         <w:rPr>
           <w:shd w:val="clear" w:color="auto" w:fill="FFFFFF"/>
         </w:rPr>
-        <w:t xml:space="preserve">a small share of records. Flags are used for signalling imputation, and possible problems with engineered variables (too low, too high, below zero, </w:t>
-      </w:r>
-      <w:r>
-        <w:rPr>
-          <w:shd w:val="clear" w:color="auto" w:fill="FFFFFF"/>
-        </w:rPr>
-        <w:lastRenderedPageBreak/>
-        <w:t>where it shouldn’t). Certain columns, such as the growth measured in difference in sales (‘</w:t>
+        <w:t>a small share of records. Flags are used for signalling imputation, and possible problems with engineered variables (too low, too high, below zero, where it shouldn’t). Certain columns, such as the growth measured in difference in sales (‘</w:t>
       </w:r>
       <w:r>
         <w:rPr>
@@ -293,11 +396,19 @@
         </w:rPr>
         <w:t>d1_sales_mil_log</w:t>
       </w:r>
-      <w:r>
-        <w:rPr>
-          <w:shd w:val="clear" w:color="auto" w:fill="FFFFFF"/>
-        </w:rPr>
-        <w:t xml:space="preserve">’ ) are </w:t>
+      <w:proofErr w:type="gramStart"/>
+      <w:r>
+        <w:rPr>
+          <w:shd w:val="clear" w:color="auto" w:fill="FFFFFF"/>
+        </w:rPr>
+        <w:t>’ )</w:t>
+      </w:r>
+      <w:proofErr w:type="gramEnd"/>
+      <w:r>
+        <w:rPr>
+          <w:shd w:val="clear" w:color="auto" w:fill="FFFFFF"/>
+        </w:rPr>
+        <w:t xml:space="preserve"> are </w:t>
       </w:r>
       <w:proofErr w:type="spellStart"/>
       <w:r>
@@ -367,35 +478,2274 @@
         <w:t>se the best performing for the final prediction.</w:t>
       </w:r>
       <w:r>
-        <w:t xml:space="preserve"> We compare them on cross validated </w:t>
+        <w:t xml:space="preserve"> We compare them </w:t>
+      </w:r>
+      <w:r>
+        <w:t xml:space="preserve">based </w:t>
+      </w:r>
+      <w:r>
+        <w:t xml:space="preserve">on cross validated </w:t>
       </w:r>
       <w:r>
         <w:t>average loss on the training data.</w:t>
       </w:r>
     </w:p>
     <w:p>
+      <w:pPr>
+        <w:pStyle w:val="Heading3"/>
+      </w:pPr>
       <w:r>
         <w:t xml:space="preserve">Training data </w:t>
       </w:r>
     </w:p>
     <w:p>
       <w:r>
-        <w:t>OLS</w:t>
+        <w:t xml:space="preserve">We </w:t>
+      </w:r>
+      <w:r>
+        <w:t>concluded</w:t>
+      </w:r>
+      <w:r>
+        <w:t xml:space="preserve"> that </w:t>
+      </w:r>
+      <w:r>
+        <w:t xml:space="preserve">filtering </w:t>
+      </w:r>
+      <w:r>
+        <w:t xml:space="preserve">for the </w:t>
+      </w:r>
+      <w:r>
+        <w:t xml:space="preserve">chosen industry </w:t>
+      </w:r>
+      <w:r>
+        <w:t xml:space="preserve">(‘ind2 == 26’) </w:t>
+      </w:r>
+      <w:r>
+        <w:t xml:space="preserve">creates the best </w:t>
+      </w:r>
+      <w:r>
+        <w:t>training sample</w:t>
+      </w:r>
+      <w:r>
+        <w:t xml:space="preserve">, compared to </w:t>
+      </w:r>
+      <w:r>
+        <w:t>the total panel data</w:t>
+      </w:r>
+      <w:r>
+        <w:t xml:space="preserve">, or </w:t>
+      </w:r>
+      <w:r>
+        <w:t xml:space="preserve">looking at the cross section for the </w:t>
+      </w:r>
+      <w:r>
+        <w:t>chosen year (</w:t>
+      </w:r>
+      <w:r>
+        <w:t xml:space="preserve">‘year == </w:t>
+      </w:r>
+      <w:r>
+        <w:t>2014</w:t>
+      </w:r>
+      <w:r>
+        <w:t>’</w:t>
+      </w:r>
+      <w:r>
+        <w:t>)</w:t>
+      </w:r>
+      <w:r>
+        <w:t xml:space="preserve">. </w:t>
+      </w:r>
+      <w:r>
+        <w:t xml:space="preserve">This </w:t>
+      </w:r>
+      <w:r>
+        <w:t>confirms</w:t>
+      </w:r>
+      <w:r>
+        <w:t xml:space="preserve"> that there is a low external validity </w:t>
+      </w:r>
+      <w:r>
+        <w:t xml:space="preserve">between industries </w:t>
+      </w:r>
+      <w:r>
+        <w:t xml:space="preserve">in terms of defaults. </w:t>
+      </w:r>
+      <w:r>
+        <w:t>Filtering this way the</w:t>
+      </w:r>
+      <w:r>
+        <w:t xml:space="preserve"> training </w:t>
+      </w:r>
+      <w:r>
+        <w:t xml:space="preserve">data has </w:t>
+      </w:r>
+      <w:r>
+        <w:t>10</w:t>
+      </w:r>
+      <w:r>
+        <w:t xml:space="preserve">,055 </w:t>
+      </w:r>
+      <w:r>
+        <w:t>records</w:t>
+      </w:r>
+      <w:r>
+        <w:t xml:space="preserve"> on 1604 firms</w:t>
+      </w:r>
+      <w:r>
+        <w:t>.</w:t>
+      </w:r>
+      <w:r>
+        <w:t xml:space="preserve"> </w:t>
       </w:r>
     </w:p>
     <w:p>
-      <w:r>
-        <w:t>LASSO</w:t>
+      <w:pPr>
+        <w:pStyle w:val="Heading3"/>
+      </w:pPr>
+      <w:r>
+        <w:t>OLS</w:t>
       </w:r>
     </w:p>
     <w:p>
       <w:r>
-        <w:t>Random Forest</w:t>
+        <w:t xml:space="preserve">We build </w:t>
+      </w:r>
+      <w:r>
+        <w:t>five</w:t>
+      </w:r>
+      <w:r>
+        <w:t xml:space="preserve"> increasingly complex OLS models </w:t>
+      </w:r>
+      <w:r>
+        <w:t xml:space="preserve">including more and more variables </w:t>
+      </w:r>
+      <w:r>
+        <w:t xml:space="preserve">from X1 to X4 </w:t>
+      </w:r>
+      <w:proofErr w:type="gramStart"/>
+      <w:r>
+        <w:t xml:space="preserve">and </w:t>
+      </w:r>
+      <w:r>
+        <w:t>also</w:t>
+      </w:r>
+      <w:proofErr w:type="gramEnd"/>
+      <w:r>
+        <w:t xml:space="preserve"> interactions for X5. </w:t>
+      </w:r>
+      <w:r>
+        <w:t xml:space="preserve">Out of the five X4 </w:t>
+      </w:r>
+      <w:r>
+        <w:t xml:space="preserve">performs the best </w:t>
+      </w:r>
+      <w:r>
+        <w:t xml:space="preserve">so we choose this </w:t>
+      </w:r>
+      <w:r>
+        <w:t xml:space="preserve">for representing the OLS models. </w:t>
+      </w:r>
+      <w:r>
+        <w:t>The best performing OLS model has an</w:t>
+      </w:r>
+      <w:r>
+        <w:t xml:space="preserve"> </w:t>
+      </w:r>
+      <w:r>
+        <w:t>0.244</w:t>
+      </w:r>
+      <w:r>
+        <w:t xml:space="preserve"> </w:t>
+      </w:r>
+      <w:r>
+        <w:t>average RMSE and an</w:t>
+      </w:r>
+      <w:r>
+        <w:t xml:space="preserve"> average loss </w:t>
+      </w:r>
+      <w:r>
+        <w:t xml:space="preserve">of </w:t>
+      </w:r>
+      <w:r>
+        <w:t>0.83</w:t>
+      </w:r>
+      <w:r>
+        <w:t>3</w:t>
+      </w:r>
+      <w:r>
+        <w:t xml:space="preserve"> </w:t>
+      </w:r>
+      <w:r>
+        <w:t xml:space="preserve">on the training set. </w:t>
       </w:r>
     </w:p>
     <w:p>
+      <w:pPr>
+        <w:pStyle w:val="Heading3"/>
+      </w:pPr>
+      <w:r>
+        <w:t>LASSO</w:t>
+      </w:r>
+    </w:p>
+    <w:p>
+      <w:r>
+        <w:t xml:space="preserve">We </w:t>
+      </w:r>
+      <w:r>
+        <w:t xml:space="preserve">also run a LASSO algorithm on the most complex OLS model (X5), </w:t>
+      </w:r>
+      <w:r>
+        <w:t xml:space="preserve">greatly reduces the number of </w:t>
+      </w:r>
+      <w:r>
+        <w:t xml:space="preserve">variables </w:t>
+      </w:r>
+      <w:r>
+        <w:t xml:space="preserve">from </w:t>
+      </w:r>
+      <w:r>
+        <w:t>258</w:t>
+      </w:r>
+      <w:r>
+        <w:t xml:space="preserve"> to </w:t>
+      </w:r>
+      <w:r>
+        <w:t>188</w:t>
+      </w:r>
+      <w:r>
+        <w:t xml:space="preserve">. </w:t>
+      </w:r>
+      <w:r>
+        <w:t xml:space="preserve"> </w:t>
+      </w:r>
+      <w:r>
+        <w:t>The LASSO model has a</w:t>
+      </w:r>
+      <w:r>
+        <w:t xml:space="preserve"> </w:t>
+      </w:r>
+      <w:r>
+        <w:t>cross-validated average RMSE of</w:t>
+      </w:r>
+      <w:r>
+        <w:t xml:space="preserve"> </w:t>
+      </w:r>
+      <w:r>
+        <w:t>0.246</w:t>
+      </w:r>
+      <w:r>
+        <w:t xml:space="preserve"> </w:t>
+      </w:r>
+      <w:r>
+        <w:t>and</w:t>
+      </w:r>
+      <w:r>
+        <w:t xml:space="preserve"> </w:t>
+      </w:r>
+      <w:r>
+        <w:t>loss of</w:t>
+      </w:r>
+      <w:r>
+        <w:t xml:space="preserve"> </w:t>
+      </w:r>
+      <w:r>
+        <w:t>0.848</w:t>
+      </w:r>
+      <w:r>
+        <w:t xml:space="preserve"> on the training set.</w:t>
+      </w:r>
+    </w:p>
+    <w:p>
+      <w:pPr>
+        <w:pStyle w:val="Heading3"/>
+      </w:pPr>
+      <w:r>
+        <w:t xml:space="preserve">Random </w:t>
+      </w:r>
+      <w:r>
+        <w:t>Forest</w:t>
+      </w:r>
+    </w:p>
+    <w:p>
+      <w:r>
+        <w:t xml:space="preserve">We define </w:t>
+      </w:r>
+      <w:r>
+        <w:t>the variables for random forest separately</w:t>
+      </w:r>
+      <w:r>
+        <w:t xml:space="preserve"> </w:t>
+      </w:r>
+      <w:r>
+        <w:t xml:space="preserve">as not to </w:t>
+      </w:r>
+      <w:r>
+        <w:t xml:space="preserve">include </w:t>
+      </w:r>
+      <w:r>
+        <w:t xml:space="preserve">interactions and </w:t>
+      </w:r>
+      <w:r>
+        <w:t xml:space="preserve">variables which are derived from multiplication or quadratic functions from each other. </w:t>
+      </w:r>
+      <w:r>
+        <w:t xml:space="preserve">The optimal </w:t>
+      </w:r>
+      <w:r>
+        <w:t>random forest has</w:t>
+      </w:r>
+      <w:r>
+        <w:t xml:space="preserve"> a maximum of 8 features in each split and a minimum of 11 elements in each split</w:t>
+      </w:r>
+      <w:r>
+        <w:t xml:space="preserve">, when examined by the </w:t>
+      </w:r>
+      <w:r>
+        <w:t>G</w:t>
+      </w:r>
+      <w:r>
+        <w:t xml:space="preserve">ini </w:t>
+      </w:r>
+      <w:r>
+        <w:t xml:space="preserve">index </w:t>
+      </w:r>
+      <w:r>
+        <w:t>criterion</w:t>
+      </w:r>
+      <w:r>
+        <w:t>.</w:t>
+      </w:r>
+      <w:r>
+        <w:t xml:space="preserve"> The Random Forest model </w:t>
+      </w:r>
+      <w:r>
+        <w:t xml:space="preserve">has a cv average RMSE of </w:t>
+      </w:r>
+      <w:r>
+        <w:t>0.241</w:t>
+      </w:r>
+      <w:r>
+        <w:t xml:space="preserve"> and a loss of </w:t>
+      </w:r>
+      <w:r>
+        <w:t>0.82</w:t>
+      </w:r>
+      <w:r>
+        <w:t>3</w:t>
+      </w:r>
+      <w:r>
+        <w:t>.</w:t>
+      </w:r>
+    </w:p>
+    <w:p>
+      <w:pPr>
+        <w:pStyle w:val="Heading3"/>
+      </w:pPr>
       <w:r>
         <w:t>GBM</w:t>
+      </w:r>
+    </w:p>
+    <w:p>
+      <w:r>
+        <w:t xml:space="preserve">To improve </w:t>
+      </w:r>
+      <w:r>
+        <w:t xml:space="preserve">the Random Forest model with </w:t>
+      </w:r>
+      <w:r>
+        <w:t>use</w:t>
+      </w:r>
+      <w:r>
+        <w:t xml:space="preserve"> Gradient Method Boosting</w:t>
+      </w:r>
+      <w:r>
+        <w:t xml:space="preserve">. </w:t>
+      </w:r>
+      <w:r>
+        <w:t xml:space="preserve">Using grid search we determine that the best </w:t>
+      </w:r>
+      <w:r>
+        <w:t xml:space="preserve">performing model has a maximum depth of 14, maximum number of features 6, and </w:t>
+      </w:r>
+      <w:r>
+        <w:t xml:space="preserve">300 estimators. </w:t>
+      </w:r>
+      <w:r>
+        <w:t xml:space="preserve">While the GBM </w:t>
+      </w:r>
+      <w:r>
+        <w:t xml:space="preserve">creates a </w:t>
+      </w:r>
+      <w:r>
+        <w:t xml:space="preserve">better </w:t>
+      </w:r>
+      <w:r>
+        <w:t xml:space="preserve">cv average loss on the train set as the random forest, </w:t>
+      </w:r>
+      <w:r>
+        <w:t xml:space="preserve">both the </w:t>
+      </w:r>
+      <w:r>
+        <w:t xml:space="preserve">cv RMSE and the </w:t>
+      </w:r>
+      <w:r>
+        <w:t xml:space="preserve">cv AUC </w:t>
+      </w:r>
+      <w:proofErr w:type="gramStart"/>
+      <w:r>
+        <w:t>lags behind</w:t>
+      </w:r>
+      <w:proofErr w:type="gramEnd"/>
+      <w:r>
+        <w:t>.</w:t>
+      </w:r>
+    </w:p>
+    <w:p>
+      <w:pPr>
+        <w:pStyle w:val="Heading2"/>
+      </w:pPr>
+      <w:r>
+        <w:t>Final Prediction</w:t>
+      </w:r>
+    </w:p>
+    <w:p>
+      <w:r>
+        <w:t xml:space="preserve">The </w:t>
+      </w:r>
+      <w:r>
+        <w:t xml:space="preserve">performance of the models on the training set can be summarized in the </w:t>
+      </w:r>
+      <w:r>
+        <w:t>following table</w:t>
+      </w:r>
+      <w:r>
+        <w:t>:</w:t>
+      </w:r>
+    </w:p>
+    <w:tbl>
+      <w:tblPr>
+        <w:tblStyle w:val="PlainTable3"/>
+        <w:tblW w:w="5000" w:type="pct"/>
+        <w:tblLook w:val="04A0" w:firstRow="1" w:lastRow="0" w:firstColumn="1" w:lastColumn="0" w:noHBand="0" w:noVBand="1"/>
+      </w:tblPr>
+      <w:tblGrid>
+        <w:gridCol w:w="1123"/>
+        <w:gridCol w:w="1790"/>
+        <w:gridCol w:w="1381"/>
+        <w:gridCol w:w="1518"/>
+        <w:gridCol w:w="1737"/>
+        <w:gridCol w:w="1523"/>
+      </w:tblGrid>
+      <w:tr>
+        <w:trPr>
+          <w:cnfStyle w:val="100000000000" w:firstRow="1" w:lastRow="0" w:firstColumn="0" w:lastColumn="0" w:oddVBand="0" w:evenVBand="0" w:oddHBand="0" w:evenHBand="0" w:firstRowFirstColumn="0" w:firstRowLastColumn="0" w:lastRowFirstColumn="0" w:lastRowLastColumn="0"/>
+          <w:trHeight w:val="429"/>
+        </w:trPr>
+        <w:tc>
+          <w:tcPr>
+            <w:cnfStyle w:val="001000000100" w:firstRow="0" w:lastRow="0" w:firstColumn="1" w:lastColumn="0" w:oddVBand="0" w:evenVBand="0" w:oddHBand="0" w:evenHBand="0" w:firstRowFirstColumn="1" w:firstRowLastColumn="0" w:lastRowFirstColumn="0" w:lastRowLastColumn="0"/>
+            <w:tcW w:w="625" w:type="pct"/>
+            <w:vAlign w:val="bottom"/>
+            <w:hideMark/>
+          </w:tcPr>
+          <w:p>
+            <w:pPr>
+              <w:spacing w:after="0" w:line="240" w:lineRule="auto"/>
+              <w:jc w:val="right"/>
+              <w:rPr>
+                <w:rFonts w:eastAsia="Times New Roman"/>
+                <w:color w:val="000000"/>
+                <w:sz w:val="24"/>
+                <w:szCs w:val="24"/>
+                <w:lang w:eastAsia="en-GB"/>
+                <w14:ligatures w14:val="none"/>
+              </w:rPr>
+            </w:pPr>
+            <w:r>
+              <w:rPr>
+                <w:rFonts w:eastAsia="Times New Roman"/>
+                <w:color w:val="000000"/>
+                <w:sz w:val="24"/>
+                <w:szCs w:val="24"/>
+                <w:lang w:eastAsia="en-GB"/>
+                <w14:ligatures w14:val="none"/>
+              </w:rPr>
+              <w:t>Model</w:t>
+            </w:r>
+          </w:p>
+        </w:tc>
+        <w:tc>
+          <w:tcPr>
+            <w:tcW w:w="708" w:type="pct"/>
+            <w:vAlign w:val="bottom"/>
+            <w:hideMark/>
+          </w:tcPr>
+          <w:p>
+            <w:pPr>
+              <w:spacing w:after="0" w:line="240" w:lineRule="auto"/>
+              <w:jc w:val="right"/>
+              <w:cnfStyle w:val="100000000000" w:firstRow="1" w:lastRow="0" w:firstColumn="0" w:lastColumn="0" w:oddVBand="0" w:evenVBand="0" w:oddHBand="0" w:evenHBand="0" w:firstRowFirstColumn="0" w:firstRowLastColumn="0" w:lastRowFirstColumn="0" w:lastRowLastColumn="0"/>
+              <w:rPr>
+                <w:rFonts w:eastAsia="Times New Roman"/>
+                <w:color w:val="000000"/>
+                <w:sz w:val="24"/>
+                <w:szCs w:val="24"/>
+                <w:lang w:eastAsia="en-GB"/>
+                <w14:ligatures w14:val="none"/>
+              </w:rPr>
+            </w:pPr>
+            <w:r>
+              <w:rPr>
+                <w:rFonts w:eastAsia="Times New Roman"/>
+                <w:color w:val="000000"/>
+                <w:sz w:val="24"/>
+                <w:szCs w:val="24"/>
+                <w:lang w:eastAsia="en-GB"/>
+                <w14:ligatures w14:val="none"/>
+              </w:rPr>
+              <w:t>P</w:t>
+            </w:r>
+            <w:r>
+              <w:rPr>
+                <w:rFonts w:eastAsia="Times New Roman"/>
+                <w:color w:val="000000"/>
+                <w:sz w:val="24"/>
+                <w:szCs w:val="24"/>
+                <w:lang w:eastAsia="en-GB"/>
+                <w14:ligatures w14:val="none"/>
+              </w:rPr>
+              <w:t>redictors</w:t>
+            </w:r>
+          </w:p>
+        </w:tc>
+        <w:tc>
+          <w:tcPr>
+            <w:tcW w:w="916" w:type="pct"/>
+            <w:vAlign w:val="bottom"/>
+            <w:hideMark/>
+          </w:tcPr>
+          <w:p>
+            <w:pPr>
+              <w:spacing w:after="0" w:line="240" w:lineRule="auto"/>
+              <w:jc w:val="right"/>
+              <w:cnfStyle w:val="100000000000" w:firstRow="1" w:lastRow="0" w:firstColumn="0" w:lastColumn="0" w:oddVBand="0" w:evenVBand="0" w:oddHBand="0" w:evenHBand="0" w:firstRowFirstColumn="0" w:firstRowLastColumn="0" w:lastRowFirstColumn="0" w:lastRowLastColumn="0"/>
+              <w:rPr>
+                <w:rFonts w:eastAsia="Times New Roman"/>
+                <w:color w:val="000000"/>
+                <w:sz w:val="24"/>
+                <w:szCs w:val="24"/>
+                <w:lang w:eastAsia="en-GB"/>
+                <w14:ligatures w14:val="none"/>
+              </w:rPr>
+            </w:pPr>
+            <w:r>
+              <w:rPr>
+                <w:rFonts w:eastAsia="Times New Roman"/>
+                <w:color w:val="000000"/>
+                <w:sz w:val="24"/>
+                <w:szCs w:val="24"/>
+                <w:lang w:eastAsia="en-GB"/>
+                <w14:ligatures w14:val="none"/>
+              </w:rPr>
+              <w:t>CV RMSE</w:t>
+            </w:r>
+          </w:p>
+        </w:tc>
+        <w:tc>
+          <w:tcPr>
+            <w:tcW w:w="917" w:type="pct"/>
+            <w:vAlign w:val="bottom"/>
+            <w:hideMark/>
+          </w:tcPr>
+          <w:p>
+            <w:pPr>
+              <w:spacing w:after="0" w:line="240" w:lineRule="auto"/>
+              <w:jc w:val="right"/>
+              <w:cnfStyle w:val="100000000000" w:firstRow="1" w:lastRow="0" w:firstColumn="0" w:lastColumn="0" w:oddVBand="0" w:evenVBand="0" w:oddHBand="0" w:evenHBand="0" w:firstRowFirstColumn="0" w:firstRowLastColumn="0" w:lastRowFirstColumn="0" w:lastRowLastColumn="0"/>
+              <w:rPr>
+                <w:rFonts w:eastAsia="Times New Roman"/>
+                <w:color w:val="000000"/>
+                <w:sz w:val="24"/>
+                <w:szCs w:val="24"/>
+                <w:lang w:eastAsia="en-GB"/>
+                <w14:ligatures w14:val="none"/>
+              </w:rPr>
+            </w:pPr>
+            <w:r>
+              <w:rPr>
+                <w:rFonts w:eastAsia="Times New Roman"/>
+                <w:color w:val="000000"/>
+                <w:sz w:val="24"/>
+                <w:szCs w:val="24"/>
+                <w:lang w:eastAsia="en-GB"/>
+                <w14:ligatures w14:val="none"/>
+              </w:rPr>
+              <w:t>CV AUC</w:t>
+            </w:r>
+          </w:p>
+        </w:tc>
+        <w:tc>
+          <w:tcPr>
+            <w:tcW w:w="917" w:type="pct"/>
+            <w:vAlign w:val="bottom"/>
+            <w:hideMark/>
+          </w:tcPr>
+          <w:p>
+            <w:pPr>
+              <w:spacing w:after="0" w:line="240" w:lineRule="auto"/>
+              <w:jc w:val="right"/>
+              <w:cnfStyle w:val="100000000000" w:firstRow="1" w:lastRow="0" w:firstColumn="0" w:lastColumn="0" w:oddVBand="0" w:evenVBand="0" w:oddHBand="0" w:evenHBand="0" w:firstRowFirstColumn="0" w:firstRowLastColumn="0" w:lastRowFirstColumn="0" w:lastRowLastColumn="0"/>
+              <w:rPr>
+                <w:rFonts w:eastAsia="Times New Roman"/>
+                <w:color w:val="000000"/>
+                <w:sz w:val="24"/>
+                <w:szCs w:val="24"/>
+                <w:lang w:eastAsia="en-GB"/>
+                <w14:ligatures w14:val="none"/>
+              </w:rPr>
+            </w:pPr>
+            <w:r>
+              <w:rPr>
+                <w:rFonts w:eastAsia="Times New Roman"/>
+                <w:color w:val="000000"/>
+                <w:sz w:val="24"/>
+                <w:szCs w:val="24"/>
+                <w:lang w:eastAsia="en-GB"/>
+                <w14:ligatures w14:val="none"/>
+              </w:rPr>
+              <w:t>CV threshold</w:t>
+            </w:r>
+          </w:p>
+        </w:tc>
+        <w:tc>
+          <w:tcPr>
+            <w:tcW w:w="917" w:type="pct"/>
+            <w:vAlign w:val="bottom"/>
+            <w:hideMark/>
+          </w:tcPr>
+          <w:p>
+            <w:pPr>
+              <w:spacing w:after="0" w:line="240" w:lineRule="auto"/>
+              <w:jc w:val="right"/>
+              <w:cnfStyle w:val="100000000000" w:firstRow="1" w:lastRow="0" w:firstColumn="0" w:lastColumn="0" w:oddVBand="0" w:evenVBand="0" w:oddHBand="0" w:evenHBand="0" w:firstRowFirstColumn="0" w:firstRowLastColumn="0" w:lastRowFirstColumn="0" w:lastRowLastColumn="0"/>
+              <w:rPr>
+                <w:rFonts w:eastAsia="Times New Roman"/>
+                <w:color w:val="000000"/>
+                <w:sz w:val="24"/>
+                <w:szCs w:val="24"/>
+                <w:lang w:eastAsia="en-GB"/>
+                <w14:ligatures w14:val="none"/>
+              </w:rPr>
+            </w:pPr>
+            <w:r>
+              <w:rPr>
+                <w:rFonts w:eastAsia="Times New Roman"/>
+                <w:color w:val="000000"/>
+                <w:sz w:val="24"/>
+                <w:szCs w:val="24"/>
+                <w:lang w:eastAsia="en-GB"/>
+                <w14:ligatures w14:val="none"/>
+              </w:rPr>
+              <w:t>CV expected Loss</w:t>
+            </w:r>
+          </w:p>
+        </w:tc>
+      </w:tr>
+      <w:tr>
+        <w:trPr>
+          <w:cnfStyle w:val="000000100000" w:firstRow="0" w:lastRow="0" w:firstColumn="0" w:lastColumn="0" w:oddVBand="0" w:evenVBand="0" w:oddHBand="1" w:evenHBand="0" w:firstRowFirstColumn="0" w:firstRowLastColumn="0" w:lastRowFirstColumn="0" w:lastRowLastColumn="0"/>
+          <w:trHeight w:val="288"/>
+        </w:trPr>
+        <w:tc>
+          <w:tcPr>
+            <w:cnfStyle w:val="001000000000" w:firstRow="0" w:lastRow="0" w:firstColumn="1" w:lastColumn="0" w:oddVBand="0" w:evenVBand="0" w:oddHBand="0" w:evenHBand="0" w:firstRowFirstColumn="0" w:firstRowLastColumn="0" w:lastRowFirstColumn="0" w:lastRowLastColumn="0"/>
+            <w:tcW w:w="625" w:type="pct"/>
+            <w:hideMark/>
+          </w:tcPr>
+          <w:p>
+            <w:pPr>
+              <w:spacing w:after="0" w:line="240" w:lineRule="auto"/>
+              <w:jc w:val="left"/>
+              <w:rPr>
+                <w:rFonts w:eastAsia="Times New Roman"/>
+                <w:color w:val="000000"/>
+                <w:lang w:eastAsia="en-GB"/>
+                <w14:ligatures w14:val="none"/>
+              </w:rPr>
+            </w:pPr>
+            <w:r>
+              <w:rPr>
+                <w:rFonts w:eastAsia="Times New Roman"/>
+                <w:color w:val="000000"/>
+                <w:lang w:eastAsia="en-GB"/>
+                <w14:ligatures w14:val="none"/>
+              </w:rPr>
+              <w:t>X4</w:t>
+            </w:r>
+          </w:p>
+        </w:tc>
+        <w:tc>
+          <w:tcPr>
+            <w:tcW w:w="708" w:type="pct"/>
+            <w:hideMark/>
+          </w:tcPr>
+          <w:p>
+            <w:pPr>
+              <w:spacing w:after="0" w:line="240" w:lineRule="auto"/>
+              <w:jc w:val="right"/>
+              <w:cnfStyle w:val="000000100000" w:firstRow="0" w:lastRow="0" w:firstColumn="0" w:lastColumn="0" w:oddVBand="0" w:evenVBand="0" w:oddHBand="1" w:evenHBand="0" w:firstRowFirstColumn="0" w:firstRowLastColumn="0" w:lastRowFirstColumn="0" w:lastRowLastColumn="0"/>
+              <w:rPr>
+                <w:rFonts w:eastAsia="Times New Roman"/>
+                <w:color w:val="000000"/>
+                <w:lang w:eastAsia="en-GB"/>
+                <w14:ligatures w14:val="none"/>
+              </w:rPr>
+            </w:pPr>
+            <w:r>
+              <w:rPr>
+                <w:rFonts w:eastAsia="Times New Roman"/>
+                <w:color w:val="000000"/>
+                <w:lang w:eastAsia="en-GB"/>
+                <w14:ligatures w14:val="none"/>
+              </w:rPr>
+              <w:t>167</w:t>
+            </w:r>
+          </w:p>
+        </w:tc>
+        <w:tc>
+          <w:tcPr>
+            <w:tcW w:w="916" w:type="pct"/>
+            <w:hideMark/>
+          </w:tcPr>
+          <w:p>
+            <w:pPr>
+              <w:spacing w:after="0" w:line="240" w:lineRule="auto"/>
+              <w:jc w:val="right"/>
+              <w:cnfStyle w:val="000000100000" w:firstRow="0" w:lastRow="0" w:firstColumn="0" w:lastColumn="0" w:oddVBand="0" w:evenVBand="0" w:oddHBand="1" w:evenHBand="0" w:firstRowFirstColumn="0" w:firstRowLastColumn="0" w:lastRowFirstColumn="0" w:lastRowLastColumn="0"/>
+              <w:rPr>
+                <w:rFonts w:eastAsia="Times New Roman"/>
+                <w:color w:val="000000"/>
+                <w:lang w:eastAsia="en-GB"/>
+                <w14:ligatures w14:val="none"/>
+              </w:rPr>
+            </w:pPr>
+            <w:r>
+              <w:rPr>
+                <w:rFonts w:eastAsia="Times New Roman"/>
+                <w:color w:val="000000"/>
+                <w:lang w:eastAsia="en-GB"/>
+                <w14:ligatures w14:val="none"/>
+              </w:rPr>
+              <w:t>0.2444</w:t>
+            </w:r>
+          </w:p>
+        </w:tc>
+        <w:tc>
+          <w:tcPr>
+            <w:tcW w:w="917" w:type="pct"/>
+            <w:hideMark/>
+          </w:tcPr>
+          <w:p>
+            <w:pPr>
+              <w:spacing w:after="0" w:line="240" w:lineRule="auto"/>
+              <w:jc w:val="right"/>
+              <w:cnfStyle w:val="000000100000" w:firstRow="0" w:lastRow="0" w:firstColumn="0" w:lastColumn="0" w:oddVBand="0" w:evenVBand="0" w:oddHBand="1" w:evenHBand="0" w:firstRowFirstColumn="0" w:firstRowLastColumn="0" w:lastRowFirstColumn="0" w:lastRowLastColumn="0"/>
+              <w:rPr>
+                <w:rFonts w:eastAsia="Times New Roman"/>
+                <w:color w:val="000000"/>
+                <w:lang w:eastAsia="en-GB"/>
+                <w14:ligatures w14:val="none"/>
+              </w:rPr>
+            </w:pPr>
+            <w:r>
+              <w:rPr>
+                <w:rFonts w:eastAsia="Times New Roman"/>
+                <w:color w:val="000000"/>
+                <w:lang w:eastAsia="en-GB"/>
+                <w14:ligatures w14:val="none"/>
+              </w:rPr>
+              <w:t>0.7867</w:t>
+            </w:r>
+          </w:p>
+        </w:tc>
+        <w:tc>
+          <w:tcPr>
+            <w:tcW w:w="917" w:type="pct"/>
+            <w:hideMark/>
+          </w:tcPr>
+          <w:p>
+            <w:pPr>
+              <w:spacing w:after="0" w:line="240" w:lineRule="auto"/>
+              <w:jc w:val="right"/>
+              <w:cnfStyle w:val="000000100000" w:firstRow="0" w:lastRow="0" w:firstColumn="0" w:lastColumn="0" w:oddVBand="0" w:evenVBand="0" w:oddHBand="1" w:evenHBand="0" w:firstRowFirstColumn="0" w:firstRowLastColumn="0" w:lastRowFirstColumn="0" w:lastRowLastColumn="0"/>
+              <w:rPr>
+                <w:rFonts w:eastAsia="Times New Roman"/>
+                <w:color w:val="000000"/>
+                <w:lang w:eastAsia="en-GB"/>
+                <w14:ligatures w14:val="none"/>
+              </w:rPr>
+            </w:pPr>
+            <w:r>
+              <w:rPr>
+                <w:rFonts w:eastAsia="Times New Roman"/>
+                <w:color w:val="000000"/>
+                <w:lang w:eastAsia="en-GB"/>
+                <w14:ligatures w14:val="none"/>
+              </w:rPr>
+              <w:t>0.1575</w:t>
+            </w:r>
+          </w:p>
+        </w:tc>
+        <w:tc>
+          <w:tcPr>
+            <w:tcW w:w="917" w:type="pct"/>
+            <w:hideMark/>
+          </w:tcPr>
+          <w:p>
+            <w:pPr>
+              <w:spacing w:after="0" w:line="240" w:lineRule="auto"/>
+              <w:jc w:val="right"/>
+              <w:cnfStyle w:val="000000100000" w:firstRow="0" w:lastRow="0" w:firstColumn="0" w:lastColumn="0" w:oddVBand="0" w:evenVBand="0" w:oddHBand="1" w:evenHBand="0" w:firstRowFirstColumn="0" w:firstRowLastColumn="0" w:lastRowFirstColumn="0" w:lastRowLastColumn="0"/>
+              <w:rPr>
+                <w:rFonts w:eastAsia="Times New Roman"/>
+                <w:color w:val="000000"/>
+                <w:lang w:eastAsia="en-GB"/>
+                <w14:ligatures w14:val="none"/>
+              </w:rPr>
+            </w:pPr>
+            <w:r>
+              <w:rPr>
+                <w:rFonts w:eastAsia="Times New Roman"/>
+                <w:color w:val="000000"/>
+                <w:lang w:eastAsia="en-GB"/>
+                <w14:ligatures w14:val="none"/>
+              </w:rPr>
+              <w:t>0.8327</w:t>
+            </w:r>
+          </w:p>
+        </w:tc>
+      </w:tr>
+      <w:tr>
+        <w:trPr>
+          <w:trHeight w:val="288"/>
+        </w:trPr>
+        <w:tc>
+          <w:tcPr>
+            <w:cnfStyle w:val="001000000000" w:firstRow="0" w:lastRow="0" w:firstColumn="1" w:lastColumn="0" w:oddVBand="0" w:evenVBand="0" w:oddHBand="0" w:evenHBand="0" w:firstRowFirstColumn="0" w:firstRowLastColumn="0" w:lastRowFirstColumn="0" w:lastRowLastColumn="0"/>
+            <w:tcW w:w="625" w:type="pct"/>
+            <w:tcBorders>
+              <w:bottom w:val="single" w:sz="4" w:space="0" w:color="auto"/>
+            </w:tcBorders>
+            <w:hideMark/>
+          </w:tcPr>
+          <w:p>
+            <w:pPr>
+              <w:spacing w:after="0" w:line="240" w:lineRule="auto"/>
+              <w:jc w:val="left"/>
+              <w:rPr>
+                <w:rFonts w:eastAsia="Times New Roman"/>
+                <w:color w:val="000000"/>
+                <w:lang w:eastAsia="en-GB"/>
+                <w14:ligatures w14:val="none"/>
+              </w:rPr>
+            </w:pPr>
+            <w:r>
+              <w:rPr>
+                <w:rFonts w:eastAsia="Times New Roman"/>
+                <w:color w:val="000000"/>
+                <w:lang w:eastAsia="en-GB"/>
+                <w14:ligatures w14:val="none"/>
+              </w:rPr>
+              <w:t>LASSO</w:t>
+            </w:r>
+          </w:p>
+        </w:tc>
+        <w:tc>
+          <w:tcPr>
+            <w:tcW w:w="708" w:type="pct"/>
+            <w:tcBorders>
+              <w:bottom w:val="single" w:sz="4" w:space="0" w:color="auto"/>
+            </w:tcBorders>
+            <w:hideMark/>
+          </w:tcPr>
+          <w:p>
+            <w:pPr>
+              <w:spacing w:after="0" w:line="240" w:lineRule="auto"/>
+              <w:jc w:val="right"/>
+              <w:cnfStyle w:val="000000000000" w:firstRow="0" w:lastRow="0" w:firstColumn="0" w:lastColumn="0" w:oddVBand="0" w:evenVBand="0" w:oddHBand="0" w:evenHBand="0" w:firstRowFirstColumn="0" w:firstRowLastColumn="0" w:lastRowFirstColumn="0" w:lastRowLastColumn="0"/>
+              <w:rPr>
+                <w:rFonts w:eastAsia="Times New Roman"/>
+                <w:color w:val="000000"/>
+                <w:lang w:eastAsia="en-GB"/>
+                <w14:ligatures w14:val="none"/>
+              </w:rPr>
+            </w:pPr>
+            <w:r>
+              <w:rPr>
+                <w:rFonts w:eastAsia="Times New Roman"/>
+                <w:color w:val="000000"/>
+                <w:lang w:eastAsia="en-GB"/>
+                <w14:ligatures w14:val="none"/>
+              </w:rPr>
+              <w:t>188</w:t>
+            </w:r>
+          </w:p>
+        </w:tc>
+        <w:tc>
+          <w:tcPr>
+            <w:tcW w:w="916" w:type="pct"/>
+            <w:tcBorders>
+              <w:bottom w:val="single" w:sz="4" w:space="0" w:color="auto"/>
+            </w:tcBorders>
+            <w:hideMark/>
+          </w:tcPr>
+          <w:p>
+            <w:pPr>
+              <w:spacing w:after="0" w:line="240" w:lineRule="auto"/>
+              <w:jc w:val="right"/>
+              <w:cnfStyle w:val="000000000000" w:firstRow="0" w:lastRow="0" w:firstColumn="0" w:lastColumn="0" w:oddVBand="0" w:evenVBand="0" w:oddHBand="0" w:evenHBand="0" w:firstRowFirstColumn="0" w:firstRowLastColumn="0" w:lastRowFirstColumn="0" w:lastRowLastColumn="0"/>
+              <w:rPr>
+                <w:rFonts w:eastAsia="Times New Roman"/>
+                <w:color w:val="000000"/>
+                <w:lang w:eastAsia="en-GB"/>
+                <w14:ligatures w14:val="none"/>
+              </w:rPr>
+            </w:pPr>
+            <w:r>
+              <w:rPr>
+                <w:rFonts w:eastAsia="Times New Roman"/>
+                <w:color w:val="000000"/>
+                <w:lang w:eastAsia="en-GB"/>
+                <w14:ligatures w14:val="none"/>
+              </w:rPr>
+              <w:t>0.2461</w:t>
+            </w:r>
+          </w:p>
+        </w:tc>
+        <w:tc>
+          <w:tcPr>
+            <w:tcW w:w="917" w:type="pct"/>
+            <w:tcBorders>
+              <w:bottom w:val="single" w:sz="4" w:space="0" w:color="auto"/>
+            </w:tcBorders>
+            <w:hideMark/>
+          </w:tcPr>
+          <w:p>
+            <w:pPr>
+              <w:spacing w:after="0" w:line="240" w:lineRule="auto"/>
+              <w:jc w:val="right"/>
+              <w:cnfStyle w:val="000000000000" w:firstRow="0" w:lastRow="0" w:firstColumn="0" w:lastColumn="0" w:oddVBand="0" w:evenVBand="0" w:oddHBand="0" w:evenHBand="0" w:firstRowFirstColumn="0" w:firstRowLastColumn="0" w:lastRowFirstColumn="0" w:lastRowLastColumn="0"/>
+              <w:rPr>
+                <w:rFonts w:eastAsia="Times New Roman"/>
+                <w:color w:val="000000"/>
+                <w:lang w:eastAsia="en-GB"/>
+                <w14:ligatures w14:val="none"/>
+              </w:rPr>
+            </w:pPr>
+            <w:r>
+              <w:rPr>
+                <w:rFonts w:eastAsia="Times New Roman"/>
+                <w:color w:val="000000"/>
+                <w:lang w:eastAsia="en-GB"/>
+                <w14:ligatures w14:val="none"/>
+              </w:rPr>
+              <w:t>0.7754</w:t>
+            </w:r>
+          </w:p>
+        </w:tc>
+        <w:tc>
+          <w:tcPr>
+            <w:tcW w:w="917" w:type="pct"/>
+            <w:tcBorders>
+              <w:bottom w:val="single" w:sz="4" w:space="0" w:color="auto"/>
+            </w:tcBorders>
+            <w:hideMark/>
+          </w:tcPr>
+          <w:p>
+            <w:pPr>
+              <w:spacing w:after="0" w:line="240" w:lineRule="auto"/>
+              <w:jc w:val="right"/>
+              <w:cnfStyle w:val="000000000000" w:firstRow="0" w:lastRow="0" w:firstColumn="0" w:lastColumn="0" w:oddVBand="0" w:evenVBand="0" w:oddHBand="0" w:evenHBand="0" w:firstRowFirstColumn="0" w:firstRowLastColumn="0" w:lastRowFirstColumn="0" w:lastRowLastColumn="0"/>
+              <w:rPr>
+                <w:rFonts w:eastAsia="Times New Roman"/>
+                <w:color w:val="000000"/>
+                <w:lang w:eastAsia="en-GB"/>
+                <w14:ligatures w14:val="none"/>
+              </w:rPr>
+            </w:pPr>
+            <w:r>
+              <w:rPr>
+                <w:rFonts w:eastAsia="Times New Roman"/>
+                <w:color w:val="000000"/>
+                <w:lang w:eastAsia="en-GB"/>
+                <w14:ligatures w14:val="none"/>
+              </w:rPr>
+              <w:t>0.1642</w:t>
+            </w:r>
+          </w:p>
+        </w:tc>
+        <w:tc>
+          <w:tcPr>
+            <w:tcW w:w="917" w:type="pct"/>
+            <w:tcBorders>
+              <w:bottom w:val="single" w:sz="4" w:space="0" w:color="auto"/>
+            </w:tcBorders>
+            <w:hideMark/>
+          </w:tcPr>
+          <w:p>
+            <w:pPr>
+              <w:spacing w:after="0" w:line="240" w:lineRule="auto"/>
+              <w:jc w:val="right"/>
+              <w:cnfStyle w:val="000000000000" w:firstRow="0" w:lastRow="0" w:firstColumn="0" w:lastColumn="0" w:oddVBand="0" w:evenVBand="0" w:oddHBand="0" w:evenHBand="0" w:firstRowFirstColumn="0" w:firstRowLastColumn="0" w:lastRowFirstColumn="0" w:lastRowLastColumn="0"/>
+              <w:rPr>
+                <w:rFonts w:eastAsia="Times New Roman"/>
+                <w:color w:val="000000"/>
+                <w:lang w:eastAsia="en-GB"/>
+                <w14:ligatures w14:val="none"/>
+              </w:rPr>
+            </w:pPr>
+            <w:r>
+              <w:rPr>
+                <w:rFonts w:eastAsia="Times New Roman"/>
+                <w:color w:val="000000"/>
+                <w:lang w:eastAsia="en-GB"/>
+                <w14:ligatures w14:val="none"/>
+              </w:rPr>
+              <w:t>0.8476</w:t>
+            </w:r>
+          </w:p>
+        </w:tc>
+      </w:tr>
+      <w:tr>
+        <w:trPr>
+          <w:cnfStyle w:val="000000100000" w:firstRow="0" w:lastRow="0" w:firstColumn="0" w:lastColumn="0" w:oddVBand="0" w:evenVBand="0" w:oddHBand="1" w:evenHBand="0" w:firstRowFirstColumn="0" w:firstRowLastColumn="0" w:lastRowFirstColumn="0" w:lastRowLastColumn="0"/>
+          <w:trHeight w:val="288"/>
+        </w:trPr>
+        <w:tc>
+          <w:tcPr>
+            <w:cnfStyle w:val="001000000000" w:firstRow="0" w:lastRow="0" w:firstColumn="1" w:lastColumn="0" w:oddVBand="0" w:evenVBand="0" w:oddHBand="0" w:evenHBand="0" w:firstRowFirstColumn="0" w:firstRowLastColumn="0" w:lastRowFirstColumn="0" w:lastRowLastColumn="0"/>
+            <w:tcW w:w="625" w:type="pct"/>
+            <w:tcBorders>
+              <w:top w:val="single" w:sz="4" w:space="0" w:color="auto"/>
+              <w:left w:val="single" w:sz="4" w:space="0" w:color="auto"/>
+              <w:bottom w:val="single" w:sz="4" w:space="0" w:color="auto"/>
+            </w:tcBorders>
+            <w:hideMark/>
+          </w:tcPr>
+          <w:p>
+            <w:pPr>
+              <w:spacing w:after="0" w:line="240" w:lineRule="auto"/>
+              <w:jc w:val="left"/>
+              <w:rPr>
+                <w:rFonts w:eastAsia="Times New Roman"/>
+                <w:color w:val="000000"/>
+                <w:lang w:eastAsia="en-GB"/>
+                <w14:ligatures w14:val="none"/>
+              </w:rPr>
+            </w:pPr>
+            <w:r>
+              <w:rPr>
+                <w:rFonts w:eastAsia="Times New Roman"/>
+                <w:color w:val="000000"/>
+                <w:lang w:eastAsia="en-GB"/>
+                <w14:ligatures w14:val="none"/>
+              </w:rPr>
+              <w:t>rf_p</w:t>
+            </w:r>
+          </w:p>
+        </w:tc>
+        <w:tc>
+          <w:tcPr>
+            <w:tcW w:w="708" w:type="pct"/>
+            <w:tcBorders>
+              <w:top w:val="single" w:sz="4" w:space="0" w:color="auto"/>
+              <w:bottom w:val="single" w:sz="4" w:space="0" w:color="auto"/>
+            </w:tcBorders>
+            <w:hideMark/>
+          </w:tcPr>
+          <w:p>
+            <w:pPr>
+              <w:spacing w:after="0" w:line="240" w:lineRule="auto"/>
+              <w:jc w:val="right"/>
+              <w:cnfStyle w:val="000000100000" w:firstRow="0" w:lastRow="0" w:firstColumn="0" w:lastColumn="0" w:oddVBand="0" w:evenVBand="0" w:oddHBand="1" w:evenHBand="0" w:firstRowFirstColumn="0" w:firstRowLastColumn="0" w:lastRowFirstColumn="0" w:lastRowLastColumn="0"/>
+              <w:rPr>
+                <w:rFonts w:eastAsia="Times New Roman"/>
+                <w:color w:val="000000"/>
+                <w:lang w:eastAsia="en-GB"/>
+                <w14:ligatures w14:val="none"/>
+              </w:rPr>
+            </w:pPr>
+            <w:r>
+              <w:rPr>
+                <w:rFonts w:eastAsia="Times New Roman"/>
+                <w:color w:val="000000"/>
+                <w:lang w:eastAsia="en-GB"/>
+                <w14:ligatures w14:val="none"/>
+              </w:rPr>
+              <w:t>66</w:t>
+            </w:r>
+          </w:p>
+        </w:tc>
+        <w:tc>
+          <w:tcPr>
+            <w:tcW w:w="916" w:type="pct"/>
+            <w:tcBorders>
+              <w:top w:val="single" w:sz="4" w:space="0" w:color="auto"/>
+              <w:bottom w:val="single" w:sz="4" w:space="0" w:color="auto"/>
+            </w:tcBorders>
+            <w:hideMark/>
+          </w:tcPr>
+          <w:p>
+            <w:pPr>
+              <w:spacing w:after="0" w:line="240" w:lineRule="auto"/>
+              <w:jc w:val="right"/>
+              <w:cnfStyle w:val="000000100000" w:firstRow="0" w:lastRow="0" w:firstColumn="0" w:lastColumn="0" w:oddVBand="0" w:evenVBand="0" w:oddHBand="1" w:evenHBand="0" w:firstRowFirstColumn="0" w:firstRowLastColumn="0" w:lastRowFirstColumn="0" w:lastRowLastColumn="0"/>
+              <w:rPr>
+                <w:rFonts w:eastAsia="Times New Roman"/>
+                <w:color w:val="000000"/>
+                <w:lang w:eastAsia="en-GB"/>
+                <w14:ligatures w14:val="none"/>
+              </w:rPr>
+            </w:pPr>
+            <w:r>
+              <w:rPr>
+                <w:rFonts w:eastAsia="Times New Roman"/>
+                <w:color w:val="000000"/>
+                <w:lang w:eastAsia="en-GB"/>
+                <w14:ligatures w14:val="none"/>
+              </w:rPr>
+              <w:t>0.2420</w:t>
+            </w:r>
+          </w:p>
+        </w:tc>
+        <w:tc>
+          <w:tcPr>
+            <w:tcW w:w="917" w:type="pct"/>
+            <w:tcBorders>
+              <w:top w:val="single" w:sz="4" w:space="0" w:color="auto"/>
+              <w:bottom w:val="single" w:sz="4" w:space="0" w:color="auto"/>
+            </w:tcBorders>
+            <w:hideMark/>
+          </w:tcPr>
+          <w:p>
+            <w:pPr>
+              <w:spacing w:after="0" w:line="240" w:lineRule="auto"/>
+              <w:jc w:val="right"/>
+              <w:cnfStyle w:val="000000100000" w:firstRow="0" w:lastRow="0" w:firstColumn="0" w:lastColumn="0" w:oddVBand="0" w:evenVBand="0" w:oddHBand="1" w:evenHBand="0" w:firstRowFirstColumn="0" w:firstRowLastColumn="0" w:lastRowFirstColumn="0" w:lastRowLastColumn="0"/>
+              <w:rPr>
+                <w:rFonts w:eastAsia="Times New Roman"/>
+                <w:color w:val="000000"/>
+                <w:lang w:eastAsia="en-GB"/>
+                <w14:ligatures w14:val="none"/>
+              </w:rPr>
+            </w:pPr>
+            <w:r>
+              <w:rPr>
+                <w:rFonts w:eastAsia="Times New Roman"/>
+                <w:color w:val="000000"/>
+                <w:lang w:eastAsia="en-GB"/>
+                <w14:ligatures w14:val="none"/>
+              </w:rPr>
+              <w:t>0.8139</w:t>
+            </w:r>
+          </w:p>
+        </w:tc>
+        <w:tc>
+          <w:tcPr>
+            <w:tcW w:w="917" w:type="pct"/>
+            <w:tcBorders>
+              <w:top w:val="single" w:sz="4" w:space="0" w:color="auto"/>
+              <w:bottom w:val="single" w:sz="4" w:space="0" w:color="auto"/>
+            </w:tcBorders>
+            <w:hideMark/>
+          </w:tcPr>
+          <w:p>
+            <w:pPr>
+              <w:spacing w:after="0" w:line="240" w:lineRule="auto"/>
+              <w:jc w:val="right"/>
+              <w:cnfStyle w:val="000000100000" w:firstRow="0" w:lastRow="0" w:firstColumn="0" w:lastColumn="0" w:oddVBand="0" w:evenVBand="0" w:oddHBand="1" w:evenHBand="0" w:firstRowFirstColumn="0" w:firstRowLastColumn="0" w:lastRowFirstColumn="0" w:lastRowLastColumn="0"/>
+              <w:rPr>
+                <w:rFonts w:eastAsia="Times New Roman"/>
+                <w:color w:val="000000"/>
+                <w:lang w:eastAsia="en-GB"/>
+                <w14:ligatures w14:val="none"/>
+              </w:rPr>
+            </w:pPr>
+            <w:r>
+              <w:rPr>
+                <w:rFonts w:eastAsia="Times New Roman"/>
+                <w:color w:val="000000"/>
+                <w:lang w:eastAsia="en-GB"/>
+                <w14:ligatures w14:val="none"/>
+              </w:rPr>
+              <w:t>0.1872</w:t>
+            </w:r>
+          </w:p>
+        </w:tc>
+        <w:tc>
+          <w:tcPr>
+            <w:tcW w:w="917" w:type="pct"/>
+            <w:tcBorders>
+              <w:top w:val="single" w:sz="4" w:space="0" w:color="auto"/>
+              <w:bottom w:val="single" w:sz="4" w:space="0" w:color="auto"/>
+              <w:right w:val="single" w:sz="4" w:space="0" w:color="auto"/>
+            </w:tcBorders>
+            <w:hideMark/>
+          </w:tcPr>
+          <w:p>
+            <w:pPr>
+              <w:spacing w:after="0" w:line="240" w:lineRule="auto"/>
+              <w:jc w:val="right"/>
+              <w:cnfStyle w:val="000000100000" w:firstRow="0" w:lastRow="0" w:firstColumn="0" w:lastColumn="0" w:oddVBand="0" w:evenVBand="0" w:oddHBand="1" w:evenHBand="0" w:firstRowFirstColumn="0" w:firstRowLastColumn="0" w:lastRowFirstColumn="0" w:lastRowLastColumn="0"/>
+              <w:rPr>
+                <w:rFonts w:eastAsia="Times New Roman"/>
+                <w:color w:val="000000"/>
+                <w:lang w:eastAsia="en-GB"/>
+                <w14:ligatures w14:val="none"/>
+              </w:rPr>
+            </w:pPr>
+            <w:r>
+              <w:rPr>
+                <w:rFonts w:eastAsia="Times New Roman"/>
+                <w:color w:val="000000"/>
+                <w:lang w:eastAsia="en-GB"/>
+                <w14:ligatures w14:val="none"/>
+              </w:rPr>
+              <w:t>0.8229</w:t>
+            </w:r>
+          </w:p>
+        </w:tc>
+      </w:tr>
+      <w:tr>
+        <w:trPr>
+          <w:trHeight w:val="288"/>
+        </w:trPr>
+        <w:tc>
+          <w:tcPr>
+            <w:cnfStyle w:val="001000000000" w:firstRow="0" w:lastRow="0" w:firstColumn="1" w:lastColumn="0" w:oddVBand="0" w:evenVBand="0" w:oddHBand="0" w:evenHBand="0" w:firstRowFirstColumn="0" w:firstRowLastColumn="0" w:lastRowFirstColumn="0" w:lastRowLastColumn="0"/>
+            <w:tcW w:w="625" w:type="pct"/>
+            <w:tcBorders>
+              <w:top w:val="single" w:sz="4" w:space="0" w:color="auto"/>
+            </w:tcBorders>
+            <w:hideMark/>
+          </w:tcPr>
+          <w:p>
+            <w:pPr>
+              <w:spacing w:after="0" w:line="240" w:lineRule="auto"/>
+              <w:jc w:val="left"/>
+              <w:rPr>
+                <w:rFonts w:eastAsia="Times New Roman"/>
+                <w:color w:val="000000"/>
+                <w:lang w:eastAsia="en-GB"/>
+                <w14:ligatures w14:val="none"/>
+              </w:rPr>
+            </w:pPr>
+            <w:r>
+              <w:rPr>
+                <w:rFonts w:eastAsia="Times New Roman"/>
+                <w:color w:val="000000"/>
+                <w:lang w:eastAsia="en-GB"/>
+                <w14:ligatures w14:val="none"/>
+              </w:rPr>
+              <w:t>gbm_p</w:t>
+            </w:r>
+          </w:p>
+        </w:tc>
+        <w:tc>
+          <w:tcPr>
+            <w:tcW w:w="708" w:type="pct"/>
+            <w:tcBorders>
+              <w:top w:val="single" w:sz="4" w:space="0" w:color="auto"/>
+            </w:tcBorders>
+            <w:hideMark/>
+          </w:tcPr>
+          <w:p>
+            <w:pPr>
+              <w:spacing w:after="0" w:line="240" w:lineRule="auto"/>
+              <w:jc w:val="right"/>
+              <w:cnfStyle w:val="000000000000" w:firstRow="0" w:lastRow="0" w:firstColumn="0" w:lastColumn="0" w:oddVBand="0" w:evenVBand="0" w:oddHBand="0" w:evenHBand="0" w:firstRowFirstColumn="0" w:firstRowLastColumn="0" w:lastRowFirstColumn="0" w:lastRowLastColumn="0"/>
+              <w:rPr>
+                <w:rFonts w:eastAsia="Times New Roman"/>
+                <w:color w:val="000000"/>
+                <w:lang w:eastAsia="en-GB"/>
+                <w14:ligatures w14:val="none"/>
+              </w:rPr>
+            </w:pPr>
+            <w:r>
+              <w:rPr>
+                <w:rFonts w:eastAsia="Times New Roman"/>
+                <w:color w:val="000000"/>
+                <w:lang w:eastAsia="en-GB"/>
+                <w14:ligatures w14:val="none"/>
+              </w:rPr>
+              <w:t>66</w:t>
+            </w:r>
+          </w:p>
+        </w:tc>
+        <w:tc>
+          <w:tcPr>
+            <w:tcW w:w="916" w:type="pct"/>
+            <w:tcBorders>
+              <w:top w:val="single" w:sz="4" w:space="0" w:color="auto"/>
+            </w:tcBorders>
+            <w:hideMark/>
+          </w:tcPr>
+          <w:p>
+            <w:pPr>
+              <w:spacing w:after="0" w:line="240" w:lineRule="auto"/>
+              <w:jc w:val="right"/>
+              <w:cnfStyle w:val="000000000000" w:firstRow="0" w:lastRow="0" w:firstColumn="0" w:lastColumn="0" w:oddVBand="0" w:evenVBand="0" w:oddHBand="0" w:evenHBand="0" w:firstRowFirstColumn="0" w:firstRowLastColumn="0" w:lastRowFirstColumn="0" w:lastRowLastColumn="0"/>
+              <w:rPr>
+                <w:rFonts w:eastAsia="Times New Roman"/>
+                <w:color w:val="000000"/>
+                <w:lang w:eastAsia="en-GB"/>
+                <w14:ligatures w14:val="none"/>
+              </w:rPr>
+            </w:pPr>
+            <w:r>
+              <w:rPr>
+                <w:rFonts w:eastAsia="Times New Roman"/>
+                <w:color w:val="000000"/>
+                <w:lang w:eastAsia="en-GB"/>
+                <w14:ligatures w14:val="none"/>
+              </w:rPr>
+              <w:t>0.2614</w:t>
+            </w:r>
+          </w:p>
+        </w:tc>
+        <w:tc>
+          <w:tcPr>
+            <w:tcW w:w="917" w:type="pct"/>
+            <w:tcBorders>
+              <w:top w:val="single" w:sz="4" w:space="0" w:color="auto"/>
+            </w:tcBorders>
+            <w:hideMark/>
+          </w:tcPr>
+          <w:p>
+            <w:pPr>
+              <w:spacing w:after="0" w:line="240" w:lineRule="auto"/>
+              <w:jc w:val="right"/>
+              <w:cnfStyle w:val="000000000000" w:firstRow="0" w:lastRow="0" w:firstColumn="0" w:lastColumn="0" w:oddVBand="0" w:evenVBand="0" w:oddHBand="0" w:evenHBand="0" w:firstRowFirstColumn="0" w:firstRowLastColumn="0" w:lastRowFirstColumn="0" w:lastRowLastColumn="0"/>
+              <w:rPr>
+                <w:rFonts w:eastAsia="Times New Roman"/>
+                <w:color w:val="000000"/>
+                <w:lang w:eastAsia="en-GB"/>
+                <w14:ligatures w14:val="none"/>
+              </w:rPr>
+            </w:pPr>
+            <w:r>
+              <w:rPr>
+                <w:rFonts w:eastAsia="Times New Roman"/>
+                <w:color w:val="000000"/>
+                <w:lang w:eastAsia="en-GB"/>
+                <w14:ligatures w14:val="none"/>
+              </w:rPr>
+              <w:t>0.7948</w:t>
+            </w:r>
+          </w:p>
+        </w:tc>
+        <w:tc>
+          <w:tcPr>
+            <w:tcW w:w="917" w:type="pct"/>
+            <w:tcBorders>
+              <w:top w:val="single" w:sz="4" w:space="0" w:color="auto"/>
+            </w:tcBorders>
+            <w:hideMark/>
+          </w:tcPr>
+          <w:p>
+            <w:pPr>
+              <w:spacing w:after="0" w:line="240" w:lineRule="auto"/>
+              <w:jc w:val="right"/>
+              <w:cnfStyle w:val="000000000000" w:firstRow="0" w:lastRow="0" w:firstColumn="0" w:lastColumn="0" w:oddVBand="0" w:evenVBand="0" w:oddHBand="0" w:evenHBand="0" w:firstRowFirstColumn="0" w:firstRowLastColumn="0" w:lastRowFirstColumn="0" w:lastRowLastColumn="0"/>
+              <w:rPr>
+                <w:rFonts w:eastAsia="Times New Roman"/>
+                <w:color w:val="000000"/>
+                <w:lang w:eastAsia="en-GB"/>
+                <w14:ligatures w14:val="none"/>
+              </w:rPr>
+            </w:pPr>
+            <w:r>
+              <w:rPr>
+                <w:rFonts w:eastAsia="Times New Roman"/>
+                <w:color w:val="000000"/>
+                <w:lang w:eastAsia="en-GB"/>
+                <w14:ligatures w14:val="none"/>
+              </w:rPr>
+              <w:t>0.0008</w:t>
+            </w:r>
+          </w:p>
+        </w:tc>
+        <w:tc>
+          <w:tcPr>
+            <w:tcW w:w="917" w:type="pct"/>
+            <w:tcBorders>
+              <w:top w:val="single" w:sz="4" w:space="0" w:color="auto"/>
+            </w:tcBorders>
+            <w:hideMark/>
+          </w:tcPr>
+          <w:p>
+            <w:pPr>
+              <w:spacing w:after="0" w:line="240" w:lineRule="auto"/>
+              <w:jc w:val="right"/>
+              <w:cnfStyle w:val="000000000000" w:firstRow="0" w:lastRow="0" w:firstColumn="0" w:lastColumn="0" w:oddVBand="0" w:evenVBand="0" w:oddHBand="0" w:evenHBand="0" w:firstRowFirstColumn="0" w:firstRowLastColumn="0" w:lastRowFirstColumn="0" w:lastRowLastColumn="0"/>
+              <w:rPr>
+                <w:rFonts w:eastAsia="Times New Roman"/>
+                <w:color w:val="000000"/>
+                <w:lang w:eastAsia="en-GB"/>
+                <w14:ligatures w14:val="none"/>
+              </w:rPr>
+            </w:pPr>
+            <w:r>
+              <w:rPr>
+                <w:rFonts w:eastAsia="Times New Roman"/>
+                <w:color w:val="000000"/>
+                <w:lang w:eastAsia="en-GB"/>
+                <w14:ligatures w14:val="none"/>
+              </w:rPr>
+              <w:t>0.8059</w:t>
+            </w:r>
+          </w:p>
+        </w:tc>
+      </w:tr>
+    </w:tbl>
+    <w:p/>
+    <w:p>
+      <w:r>
+        <w:t xml:space="preserve">For the final prediction of defaults we use </w:t>
+      </w:r>
+      <w:r>
+        <w:t xml:space="preserve">the random forest model, as the model with the best overall measures. </w:t>
+      </w:r>
+      <w:r>
+        <w:t xml:space="preserve">When used on the hold-out </w:t>
+      </w:r>
+      <w:r>
+        <w:t>set the model</w:t>
+      </w:r>
+      <w:r>
+        <w:t xml:space="preserve"> performs with the following measure and produces the </w:t>
+      </w:r>
+      <w:r>
+        <w:t>f</w:t>
+      </w:r>
+      <w:r>
+        <w:t xml:space="preserve">ollowing </w:t>
+      </w:r>
+      <w:r>
+        <w:t>confusion</w:t>
+      </w:r>
+      <w:r>
+        <w:t xml:space="preserve"> matrix</w:t>
+      </w:r>
+      <w:r>
+        <w:t>.</w:t>
+      </w:r>
+    </w:p>
+    <w:tbl>
+      <w:tblPr>
+        <w:tblStyle w:val="PlainTable3"/>
+        <w:tblW w:w="5000" w:type="pct"/>
+        <w:tblLook w:val="04A0" w:firstRow="1" w:lastRow="0" w:firstColumn="1" w:lastColumn="0" w:noHBand="0" w:noVBand="1"/>
+      </w:tblPr>
+      <w:tblGrid>
+        <w:gridCol w:w="3208"/>
+        <w:gridCol w:w="3175"/>
+        <w:gridCol w:w="2689"/>
+      </w:tblGrid>
+      <w:tr>
+        <w:trPr>
+          <w:cnfStyle w:val="100000000000" w:firstRow="1" w:lastRow="0" w:firstColumn="0" w:lastColumn="0" w:oddVBand="0" w:evenVBand="0" w:oddHBand="0" w:evenHBand="0" w:firstRowFirstColumn="0" w:firstRowLastColumn="0" w:lastRowFirstColumn="0" w:lastRowLastColumn="0"/>
+          <w:trHeight w:val="288"/>
+        </w:trPr>
+        <w:tc>
+          <w:tcPr>
+            <w:cnfStyle w:val="001000000100" w:firstRow="0" w:lastRow="0" w:firstColumn="1" w:lastColumn="0" w:oddVBand="0" w:evenVBand="0" w:oddHBand="0" w:evenHBand="0" w:firstRowFirstColumn="1" w:firstRowLastColumn="0" w:lastRowFirstColumn="0" w:lastRowLastColumn="0"/>
+            <w:tcW w:w="1768" w:type="pct"/>
+            <w:noWrap/>
+            <w:hideMark/>
+          </w:tcPr>
+          <w:p>
+            <w:pPr>
+              <w:spacing w:after="0" w:line="240" w:lineRule="auto"/>
+              <w:jc w:val="left"/>
+              <w:rPr>
+                <w:rFonts w:eastAsia="Times New Roman"/>
+                <w:color w:val="000000"/>
+                <w:lang w:eastAsia="en-GB"/>
+                <w14:ligatures w14:val="none"/>
+              </w:rPr>
+            </w:pPr>
+            <w:r>
+              <w:rPr>
+                <w:rFonts w:eastAsia="Times New Roman"/>
+                <w:color w:val="000000"/>
+                <w:lang w:eastAsia="en-GB"/>
+                <w14:ligatures w14:val="none"/>
+              </w:rPr>
+              <w:t>Conf. Matrix</w:t>
+            </w:r>
+          </w:p>
+        </w:tc>
+        <w:tc>
+          <w:tcPr>
+            <w:tcW w:w="1750" w:type="pct"/>
+            <w:noWrap/>
+            <w:hideMark/>
+          </w:tcPr>
+          <w:p>
+            <w:pPr>
+              <w:spacing w:after="0" w:line="240" w:lineRule="auto"/>
+              <w:jc w:val="right"/>
+              <w:cnfStyle w:val="100000000000" w:firstRow="1" w:lastRow="0" w:firstColumn="0" w:lastColumn="0" w:oddVBand="0" w:evenVBand="0" w:oddHBand="0" w:evenHBand="0" w:firstRowFirstColumn="0" w:firstRowLastColumn="0" w:lastRowFirstColumn="0" w:lastRowLastColumn="0"/>
+              <w:rPr>
+                <w:rFonts w:eastAsia="Times New Roman"/>
+                <w:color w:val="000000"/>
+                <w:lang w:eastAsia="en-GB"/>
+                <w14:ligatures w14:val="none"/>
+              </w:rPr>
+            </w:pPr>
+            <w:r>
+              <w:rPr>
+                <w:rFonts w:eastAsia="Times New Roman"/>
+                <w:color w:val="000000"/>
+                <w:lang w:eastAsia="en-GB"/>
+                <w14:ligatures w14:val="none"/>
+              </w:rPr>
+              <w:t>Actual no default</w:t>
+            </w:r>
+          </w:p>
+        </w:tc>
+        <w:tc>
+          <w:tcPr>
+            <w:tcW w:w="1482" w:type="pct"/>
+            <w:noWrap/>
+            <w:hideMark/>
+          </w:tcPr>
+          <w:p>
+            <w:pPr>
+              <w:spacing w:after="0" w:line="240" w:lineRule="auto"/>
+              <w:jc w:val="right"/>
+              <w:cnfStyle w:val="100000000000" w:firstRow="1" w:lastRow="0" w:firstColumn="0" w:lastColumn="0" w:oddVBand="0" w:evenVBand="0" w:oddHBand="0" w:evenHBand="0" w:firstRowFirstColumn="0" w:firstRowLastColumn="0" w:lastRowFirstColumn="0" w:lastRowLastColumn="0"/>
+              <w:rPr>
+                <w:rFonts w:eastAsia="Times New Roman"/>
+                <w:color w:val="000000"/>
+                <w:lang w:eastAsia="en-GB"/>
+                <w14:ligatures w14:val="none"/>
+              </w:rPr>
+            </w:pPr>
+            <w:r>
+              <w:rPr>
+                <w:rFonts w:eastAsia="Times New Roman"/>
+                <w:color w:val="000000"/>
+                <w:lang w:eastAsia="en-GB"/>
+                <w14:ligatures w14:val="none"/>
+              </w:rPr>
+              <w:t>Actual default</w:t>
+            </w:r>
+          </w:p>
+        </w:tc>
+      </w:tr>
+      <w:tr>
+        <w:trPr>
+          <w:cnfStyle w:val="000000100000" w:firstRow="0" w:lastRow="0" w:firstColumn="0" w:lastColumn="0" w:oddVBand="0" w:evenVBand="0" w:oddHBand="1" w:evenHBand="0" w:firstRowFirstColumn="0" w:firstRowLastColumn="0" w:lastRowFirstColumn="0" w:lastRowLastColumn="0"/>
+          <w:trHeight w:val="288"/>
+        </w:trPr>
+        <w:tc>
+          <w:tcPr>
+            <w:cnfStyle w:val="001000000000" w:firstRow="0" w:lastRow="0" w:firstColumn="1" w:lastColumn="0" w:oddVBand="0" w:evenVBand="0" w:oddHBand="0" w:evenHBand="0" w:firstRowFirstColumn="0" w:firstRowLastColumn="0" w:lastRowFirstColumn="0" w:lastRowLastColumn="0"/>
+            <w:tcW w:w="1768" w:type="pct"/>
+            <w:noWrap/>
+            <w:hideMark/>
+          </w:tcPr>
+          <w:p>
+            <w:pPr>
+              <w:spacing w:after="0" w:line="240" w:lineRule="auto"/>
+              <w:jc w:val="left"/>
+              <w:rPr>
+                <w:rFonts w:eastAsia="Times New Roman"/>
+                <w:color w:val="000000"/>
+                <w:lang w:eastAsia="en-GB"/>
+                <w14:ligatures w14:val="none"/>
+              </w:rPr>
+            </w:pPr>
+            <w:r>
+              <w:rPr>
+                <w:rFonts w:eastAsia="Times New Roman"/>
+                <w:color w:val="000000"/>
+                <w:lang w:eastAsia="en-GB"/>
+                <w14:ligatures w14:val="none"/>
+              </w:rPr>
+              <w:t>Predicted no default</w:t>
+            </w:r>
+          </w:p>
+        </w:tc>
+        <w:tc>
+          <w:tcPr>
+            <w:tcW w:w="1750" w:type="pct"/>
+            <w:noWrap/>
+            <w:hideMark/>
+          </w:tcPr>
+          <w:p>
+            <w:pPr>
+              <w:spacing w:after="0" w:line="240" w:lineRule="auto"/>
+              <w:jc w:val="right"/>
+              <w:cnfStyle w:val="000000100000" w:firstRow="0" w:lastRow="0" w:firstColumn="0" w:lastColumn="0" w:oddVBand="0" w:evenVBand="0" w:oddHBand="1" w:evenHBand="0" w:firstRowFirstColumn="0" w:firstRowLastColumn="0" w:lastRowFirstColumn="0" w:lastRowLastColumn="0"/>
+              <w:rPr>
+                <w:rFonts w:eastAsia="Times New Roman"/>
+                <w:color w:val="000000"/>
+                <w:lang w:eastAsia="en-GB"/>
+                <w14:ligatures w14:val="none"/>
+              </w:rPr>
+            </w:pPr>
+            <w:r>
+              <w:rPr>
+                <w:rFonts w:eastAsia="Times New Roman"/>
+                <w:color w:val="000000"/>
+                <w:lang w:eastAsia="en-GB"/>
+                <w14:ligatures w14:val="none"/>
+              </w:rPr>
+              <w:t>927</w:t>
+            </w:r>
+          </w:p>
+        </w:tc>
+        <w:tc>
+          <w:tcPr>
+            <w:tcW w:w="1482" w:type="pct"/>
+            <w:noWrap/>
+            <w:hideMark/>
+          </w:tcPr>
+          <w:p>
+            <w:pPr>
+              <w:spacing w:after="0" w:line="240" w:lineRule="auto"/>
+              <w:jc w:val="right"/>
+              <w:cnfStyle w:val="000000100000" w:firstRow="0" w:lastRow="0" w:firstColumn="0" w:lastColumn="0" w:oddVBand="0" w:evenVBand="0" w:oddHBand="1" w:evenHBand="0" w:firstRowFirstColumn="0" w:firstRowLastColumn="0" w:lastRowFirstColumn="0" w:lastRowLastColumn="0"/>
+              <w:rPr>
+                <w:rFonts w:eastAsia="Times New Roman"/>
+                <w:color w:val="000000"/>
+                <w:lang w:eastAsia="en-GB"/>
+                <w14:ligatures w14:val="none"/>
+              </w:rPr>
+            </w:pPr>
+            <w:r>
+              <w:rPr>
+                <w:rFonts w:eastAsia="Times New Roman"/>
+                <w:color w:val="000000"/>
+                <w:lang w:eastAsia="en-GB"/>
+                <w14:ligatures w14:val="none"/>
+              </w:rPr>
+              <w:t>29</w:t>
+            </w:r>
+          </w:p>
+        </w:tc>
+      </w:tr>
+      <w:tr>
+        <w:trPr>
+          <w:trHeight w:val="288"/>
+        </w:trPr>
+        <w:tc>
+          <w:tcPr>
+            <w:cnfStyle w:val="001000000000" w:firstRow="0" w:lastRow="0" w:firstColumn="1" w:lastColumn="0" w:oddVBand="0" w:evenVBand="0" w:oddHBand="0" w:evenHBand="0" w:firstRowFirstColumn="0" w:firstRowLastColumn="0" w:lastRowFirstColumn="0" w:lastRowLastColumn="0"/>
+            <w:tcW w:w="1768" w:type="pct"/>
+            <w:noWrap/>
+            <w:hideMark/>
+          </w:tcPr>
+          <w:p>
+            <w:pPr>
+              <w:spacing w:after="0" w:line="240" w:lineRule="auto"/>
+              <w:jc w:val="left"/>
+              <w:rPr>
+                <w:rFonts w:eastAsia="Times New Roman"/>
+                <w:caps w:val="0"/>
+                <w:color w:val="000000"/>
+                <w:lang w:eastAsia="en-GB"/>
+                <w14:ligatures w14:val="none"/>
+              </w:rPr>
+            </w:pPr>
+            <w:r>
+              <w:rPr>
+                <w:rFonts w:eastAsia="Times New Roman"/>
+                <w:caps w:val="0"/>
+                <w:color w:val="000000"/>
+                <w:lang w:eastAsia="en-GB"/>
+                <w14:ligatures w14:val="none"/>
+              </w:rPr>
+              <w:t>Predicted default</w:t>
+            </w:r>
+          </w:p>
+        </w:tc>
+        <w:tc>
+          <w:tcPr>
+            <w:tcW w:w="1750" w:type="pct"/>
+            <w:noWrap/>
+            <w:hideMark/>
+          </w:tcPr>
+          <w:p>
+            <w:pPr>
+              <w:spacing w:after="0" w:line="240" w:lineRule="auto"/>
+              <w:jc w:val="right"/>
+              <w:cnfStyle w:val="000000000000" w:firstRow="0" w:lastRow="0" w:firstColumn="0" w:lastColumn="0" w:oddVBand="0" w:evenVBand="0" w:oddHBand="0" w:evenHBand="0" w:firstRowFirstColumn="0" w:firstRowLastColumn="0" w:lastRowFirstColumn="0" w:lastRowLastColumn="0"/>
+              <w:rPr>
+                <w:rFonts w:eastAsia="Times New Roman"/>
+                <w:color w:val="000000"/>
+                <w:lang w:eastAsia="en-GB"/>
+                <w14:ligatures w14:val="none"/>
+              </w:rPr>
+            </w:pPr>
+            <w:r>
+              <w:rPr>
+                <w:rFonts w:eastAsia="Times New Roman"/>
+                <w:color w:val="000000"/>
+                <w:lang w:eastAsia="en-GB"/>
+                <w14:ligatures w14:val="none"/>
+              </w:rPr>
+              <w:t>54</w:t>
+            </w:r>
+          </w:p>
+        </w:tc>
+        <w:tc>
+          <w:tcPr>
+            <w:tcW w:w="1482" w:type="pct"/>
+            <w:noWrap/>
+            <w:hideMark/>
+          </w:tcPr>
+          <w:p>
+            <w:pPr>
+              <w:spacing w:after="0" w:line="240" w:lineRule="auto"/>
+              <w:jc w:val="right"/>
+              <w:cnfStyle w:val="000000000000" w:firstRow="0" w:lastRow="0" w:firstColumn="0" w:lastColumn="0" w:oddVBand="0" w:evenVBand="0" w:oddHBand="0" w:evenHBand="0" w:firstRowFirstColumn="0" w:firstRowLastColumn="0" w:lastRowFirstColumn="0" w:lastRowLastColumn="0"/>
+              <w:rPr>
+                <w:rFonts w:eastAsia="Times New Roman"/>
+                <w:color w:val="000000"/>
+                <w:lang w:eastAsia="en-GB"/>
+                <w14:ligatures w14:val="none"/>
+              </w:rPr>
+            </w:pPr>
+            <w:r>
+              <w:rPr>
+                <w:rFonts w:eastAsia="Times New Roman"/>
+                <w:color w:val="000000"/>
+                <w:lang w:eastAsia="en-GB"/>
+                <w14:ligatures w14:val="none"/>
+              </w:rPr>
+              <w:t>27</w:t>
+            </w:r>
+          </w:p>
+        </w:tc>
+      </w:tr>
+    </w:tbl>
+    <w:p>
+      <w:r>
+        <w:drawing>
+          <wp:anchor distT="0" distB="0" distL="114300" distR="114300" simplePos="0" relativeHeight="251658240" behindDoc="0" locked="0" layoutInCell="1" allowOverlap="1" wp14:anchorId="6D215B90" wp14:editId="5E8751AD">
+            <wp:simplePos x="0" y="0"/>
+            <wp:positionH relativeFrom="margin">
+              <wp:align>left</wp:align>
+            </wp:positionH>
+            <wp:positionV relativeFrom="paragraph">
+              <wp:posOffset>447040</wp:posOffset>
+            </wp:positionV>
+            <wp:extent cx="2880000" cy="2160000"/>
+            <wp:effectExtent l="0" t="0" r="0" b="0"/>
+            <wp:wrapSquare wrapText="bothSides"/>
+            <wp:docPr id="938407298" name="Picture 1" descr="A graph showing a curve&#10;&#10;Description automatically generated"/>
+            <wp:cNvGraphicFramePr>
+              <a:graphicFrameLocks xmlns:a="http://schemas.openxmlformats.org/drawingml/2006/main" noChangeAspect="1"/>
+            </wp:cNvGraphicFramePr>
+            <a:graphic xmlns:a="http://schemas.openxmlformats.org/drawingml/2006/main">
+              <a:graphicData uri="http://schemas.openxmlformats.org/drawingml/2006/picture">
+                <pic:pic xmlns:pic="http://schemas.openxmlformats.org/drawingml/2006/picture">
+                  <pic:nvPicPr>
+                    <pic:cNvPr id="938407298" name="Picture 1" descr="A graph showing a curve&#10;&#10;Description automatically generated"/>
+                    <pic:cNvPicPr/>
+                  </pic:nvPicPr>
+                  <pic:blipFill>
+                    <a:blip r:embed="rId10" cstate="print">
+                      <a:extLst>
+                        <a:ext uri="{28A0092B-C50C-407E-A947-70E740481C1C}">
+                          <a14:useLocalDpi xmlns:a14="http://schemas.microsoft.com/office/drawing/2010/main" val="0"/>
+                        </a:ext>
+                      </a:extLst>
+                    </a:blip>
+                    <a:stretch>
+                      <a:fillRect/>
+                    </a:stretch>
+                  </pic:blipFill>
+                  <pic:spPr>
+                    <a:xfrm>
+                      <a:off x="0" y="0"/>
+                      <a:ext cx="2880000" cy="2160000"/>
+                    </a:xfrm>
+                    <a:prstGeom prst="rect">
+                      <a:avLst/>
+                    </a:prstGeom>
+                  </pic:spPr>
+                </pic:pic>
+              </a:graphicData>
+            </a:graphic>
+          </wp:anchor>
+        </w:drawing>
+      </w:r>
+    </w:p>
+    <w:tbl>
+      <w:tblPr>
+        <w:tblStyle w:val="PlainTable3"/>
+        <w:tblW w:w="0" w:type="auto"/>
+        <w:tblLook w:val="04A0" w:firstRow="1" w:lastRow="0" w:firstColumn="1" w:lastColumn="0" w:noHBand="0" w:noVBand="1"/>
+      </w:tblPr>
+      <w:tblGrid>
+        <w:gridCol w:w="2433"/>
+        <w:gridCol w:w="1856"/>
+      </w:tblGrid>
+      <w:tr>
+        <w:trPr>
+          <w:cnfStyle w:val="100000000000" w:firstRow="1" w:lastRow="0" w:firstColumn="0" w:lastColumn="0" w:oddVBand="0" w:evenVBand="0" w:oddHBand="0" w:evenHBand="0" w:firstRowFirstColumn="0" w:firstRowLastColumn="0" w:lastRowFirstColumn="0" w:lastRowLastColumn="0"/>
+          <w:trHeight w:val="452"/>
+        </w:trPr>
+        <w:tc>
+          <w:tcPr>
+            <w:cnfStyle w:val="001000000100" w:firstRow="0" w:lastRow="0" w:firstColumn="1" w:lastColumn="0" w:oddVBand="0" w:evenVBand="0" w:oddHBand="0" w:evenHBand="0" w:firstRowFirstColumn="1" w:firstRowLastColumn="0" w:lastRowFirstColumn="0" w:lastRowLastColumn="0"/>
+            <w:tcW w:w="2433" w:type="dxa"/>
+            <w:noWrap/>
+            <w:hideMark/>
+          </w:tcPr>
+          <w:p>
+            <w:pPr>
+              <w:spacing w:after="0"/>
+              <w:jc w:val="left"/>
+              <w:rPr>
+                <w:caps w:val="0"/>
+              </w:rPr>
+            </w:pPr>
+            <w:r>
+              <w:rPr>
+                <w:caps w:val="0"/>
+              </w:rPr>
+              <w:t>Measure</w:t>
+            </w:r>
+          </w:p>
+        </w:tc>
+        <w:tc>
+          <w:tcPr>
+            <w:tcW w:w="1856" w:type="dxa"/>
+            <w:noWrap/>
+            <w:hideMark/>
+          </w:tcPr>
+          <w:p>
+            <w:pPr>
+              <w:spacing w:after="0"/>
+              <w:jc w:val="left"/>
+              <w:cnfStyle w:val="100000000000" w:firstRow="1" w:lastRow="0" w:firstColumn="0" w:lastColumn="0" w:oddVBand="0" w:evenVBand="0" w:oddHBand="0" w:evenHBand="0" w:firstRowFirstColumn="0" w:firstRowLastColumn="0" w:lastRowFirstColumn="0" w:lastRowLastColumn="0"/>
+            </w:pPr>
+            <w:r>
+              <w:t>Value</w:t>
+            </w:r>
+          </w:p>
+        </w:tc>
+      </w:tr>
+      <w:tr>
+        <w:trPr>
+          <w:cnfStyle w:val="000000100000" w:firstRow="0" w:lastRow="0" w:firstColumn="0" w:lastColumn="0" w:oddVBand="0" w:evenVBand="0" w:oddHBand="1" w:evenHBand="0" w:firstRowFirstColumn="0" w:firstRowLastColumn="0" w:lastRowFirstColumn="0" w:lastRowLastColumn="0"/>
+          <w:trHeight w:val="452"/>
+        </w:trPr>
+        <w:tc>
+          <w:tcPr>
+            <w:cnfStyle w:val="001000000000" w:firstRow="0" w:lastRow="0" w:firstColumn="1" w:lastColumn="0" w:oddVBand="0" w:evenVBand="0" w:oddHBand="0" w:evenHBand="0" w:firstRowFirstColumn="0" w:firstRowLastColumn="0" w:lastRowFirstColumn="0" w:lastRowLastColumn="0"/>
+            <w:tcW w:w="2433" w:type="dxa"/>
+            <w:noWrap/>
+            <w:hideMark/>
+          </w:tcPr>
+          <w:p>
+            <w:pPr>
+              <w:spacing w:after="0"/>
+              <w:jc w:val="left"/>
+              <w:rPr>
+                <w:b w:val="0"/>
+                <w:bCs w:val="0"/>
+              </w:rPr>
+            </w:pPr>
+            <w:r>
+              <w:rPr>
+                <w:b w:val="0"/>
+                <w:bCs w:val="0"/>
+              </w:rPr>
+              <w:t>Brier-Score / RMSE</w:t>
+            </w:r>
+          </w:p>
+        </w:tc>
+        <w:tc>
+          <w:tcPr>
+            <w:tcW w:w="1856" w:type="dxa"/>
+            <w:noWrap/>
+            <w:hideMark/>
+          </w:tcPr>
+          <w:p>
+            <w:pPr>
+              <w:spacing w:after="0"/>
+              <w:jc w:val="left"/>
+              <w:cnfStyle w:val="000000100000" w:firstRow="0" w:lastRow="0" w:firstColumn="0" w:lastColumn="0" w:oddVBand="0" w:evenVBand="0" w:oddHBand="1" w:evenHBand="0" w:firstRowFirstColumn="0" w:firstRowLastColumn="0" w:lastRowFirstColumn="0" w:lastRowLastColumn="0"/>
+            </w:pPr>
+            <w:r>
+              <w:t>0.2094</w:t>
+            </w:r>
+          </w:p>
+        </w:tc>
+      </w:tr>
+      <w:tr>
+        <w:trPr>
+          <w:trHeight w:val="452"/>
+        </w:trPr>
+        <w:tc>
+          <w:tcPr>
+            <w:cnfStyle w:val="001000000000" w:firstRow="0" w:lastRow="0" w:firstColumn="1" w:lastColumn="0" w:oddVBand="0" w:evenVBand="0" w:oddHBand="0" w:evenHBand="0" w:firstRowFirstColumn="0" w:firstRowLastColumn="0" w:lastRowFirstColumn="0" w:lastRowLastColumn="0"/>
+            <w:tcW w:w="2433" w:type="dxa"/>
+            <w:noWrap/>
+            <w:hideMark/>
+          </w:tcPr>
+          <w:p>
+            <w:pPr>
+              <w:spacing w:after="0"/>
+              <w:jc w:val="left"/>
+              <w:rPr>
+                <w:caps w:val="0"/>
+              </w:rPr>
+            </w:pPr>
+            <w:r>
+              <w:rPr>
+                <w:caps w:val="0"/>
+              </w:rPr>
+              <w:t>AUC</w:t>
+            </w:r>
+          </w:p>
+        </w:tc>
+        <w:tc>
+          <w:tcPr>
+            <w:tcW w:w="1856" w:type="dxa"/>
+            <w:noWrap/>
+            <w:hideMark/>
+          </w:tcPr>
+          <w:p>
+            <w:pPr>
+              <w:spacing w:after="0"/>
+              <w:jc w:val="left"/>
+              <w:cnfStyle w:val="000000000000" w:firstRow="0" w:lastRow="0" w:firstColumn="0" w:lastColumn="0" w:oddVBand="0" w:evenVBand="0" w:oddHBand="0" w:evenHBand="0" w:firstRowFirstColumn="0" w:firstRowLastColumn="0" w:lastRowFirstColumn="0" w:lastRowLastColumn="0"/>
+            </w:pPr>
+            <w:r>
+              <w:t>0.8374</w:t>
+            </w:r>
+          </w:p>
+        </w:tc>
+      </w:tr>
+      <w:tr>
+        <w:trPr>
+          <w:cnfStyle w:val="000000100000" w:firstRow="0" w:lastRow="0" w:firstColumn="0" w:lastColumn="0" w:oddVBand="0" w:evenVBand="0" w:oddHBand="1" w:evenHBand="0" w:firstRowFirstColumn="0" w:firstRowLastColumn="0" w:lastRowFirstColumn="0" w:lastRowLastColumn="0"/>
+          <w:trHeight w:val="452"/>
+        </w:trPr>
+        <w:tc>
+          <w:tcPr>
+            <w:cnfStyle w:val="001000000000" w:firstRow="0" w:lastRow="0" w:firstColumn="1" w:lastColumn="0" w:oddVBand="0" w:evenVBand="0" w:oddHBand="0" w:evenHBand="0" w:firstRowFirstColumn="0" w:firstRowLastColumn="0" w:lastRowFirstColumn="0" w:lastRowLastColumn="0"/>
+            <w:tcW w:w="2433" w:type="dxa"/>
+            <w:noWrap/>
+            <w:hideMark/>
+          </w:tcPr>
+          <w:p>
+            <w:pPr>
+              <w:spacing w:after="0"/>
+              <w:jc w:val="left"/>
+              <w:rPr>
+                <w:caps w:val="0"/>
+              </w:rPr>
+            </w:pPr>
+            <w:r>
+              <w:rPr>
+                <w:caps w:val="0"/>
+              </w:rPr>
+              <w:t>Best Threshold</w:t>
+            </w:r>
+          </w:p>
+        </w:tc>
+        <w:tc>
+          <w:tcPr>
+            <w:tcW w:w="1856" w:type="dxa"/>
+            <w:noWrap/>
+            <w:hideMark/>
+          </w:tcPr>
+          <w:p>
+            <w:pPr>
+              <w:spacing w:after="0"/>
+              <w:jc w:val="left"/>
+              <w:cnfStyle w:val="000000100000" w:firstRow="0" w:lastRow="0" w:firstColumn="0" w:lastColumn="0" w:oddVBand="0" w:evenVBand="0" w:oddHBand="1" w:evenHBand="0" w:firstRowFirstColumn="0" w:firstRowLastColumn="0" w:lastRowFirstColumn="0" w:lastRowLastColumn="0"/>
+            </w:pPr>
+            <w:r>
+              <w:t>0.1872</w:t>
+            </w:r>
+          </w:p>
+        </w:tc>
+      </w:tr>
+      <w:tr>
+        <w:trPr>
+          <w:trHeight w:val="452"/>
+        </w:trPr>
+        <w:tc>
+          <w:tcPr>
+            <w:cnfStyle w:val="001000000000" w:firstRow="0" w:lastRow="0" w:firstColumn="1" w:lastColumn="0" w:oddVBand="0" w:evenVBand="0" w:oddHBand="0" w:evenHBand="0" w:firstRowFirstColumn="0" w:firstRowLastColumn="0" w:lastRowFirstColumn="0" w:lastRowLastColumn="0"/>
+            <w:tcW w:w="2433" w:type="dxa"/>
+            <w:noWrap/>
+            <w:hideMark/>
+          </w:tcPr>
+          <w:p>
+            <w:pPr>
+              <w:spacing w:after="0"/>
+              <w:jc w:val="left"/>
+              <w:rPr>
+                <w:caps w:val="0"/>
+              </w:rPr>
+            </w:pPr>
+            <w:r>
+              <w:rPr>
+                <w:caps w:val="0"/>
+              </w:rPr>
+              <w:t>Accuracy</w:t>
+            </w:r>
+          </w:p>
+        </w:tc>
+        <w:tc>
+          <w:tcPr>
+            <w:tcW w:w="1856" w:type="dxa"/>
+            <w:noWrap/>
+            <w:hideMark/>
+          </w:tcPr>
+          <w:p>
+            <w:pPr>
+              <w:spacing w:after="0"/>
+              <w:jc w:val="left"/>
+              <w:cnfStyle w:val="000000000000" w:firstRow="0" w:lastRow="0" w:firstColumn="0" w:lastColumn="0" w:oddVBand="0" w:evenVBand="0" w:oddHBand="0" w:evenHBand="0" w:firstRowFirstColumn="0" w:firstRowLastColumn="0" w:lastRowFirstColumn="0" w:lastRowLastColumn="0"/>
+            </w:pPr>
+            <w:r>
+              <w:t>91.996%</w:t>
+            </w:r>
+          </w:p>
+        </w:tc>
+      </w:tr>
+      <w:tr>
+        <w:trPr>
+          <w:cnfStyle w:val="000000100000" w:firstRow="0" w:lastRow="0" w:firstColumn="0" w:lastColumn="0" w:oddVBand="0" w:evenVBand="0" w:oddHBand="1" w:evenHBand="0" w:firstRowFirstColumn="0" w:firstRowLastColumn="0" w:lastRowFirstColumn="0" w:lastRowLastColumn="0"/>
+          <w:trHeight w:val="452"/>
+        </w:trPr>
+        <w:tc>
+          <w:tcPr>
+            <w:cnfStyle w:val="001000000000" w:firstRow="0" w:lastRow="0" w:firstColumn="1" w:lastColumn="0" w:oddVBand="0" w:evenVBand="0" w:oddHBand="0" w:evenHBand="0" w:firstRowFirstColumn="0" w:firstRowLastColumn="0" w:lastRowFirstColumn="0" w:lastRowLastColumn="0"/>
+            <w:tcW w:w="2433" w:type="dxa"/>
+            <w:noWrap/>
+            <w:hideMark/>
+          </w:tcPr>
+          <w:p>
+            <w:pPr>
+              <w:spacing w:after="0"/>
+              <w:jc w:val="left"/>
+              <w:rPr>
+                <w:caps w:val="0"/>
+              </w:rPr>
+            </w:pPr>
+            <w:r>
+              <w:rPr>
+                <w:caps w:val="0"/>
+              </w:rPr>
+              <w:t>Sensitivity,</w:t>
+            </w:r>
+          </w:p>
+        </w:tc>
+        <w:tc>
+          <w:tcPr>
+            <w:tcW w:w="1856" w:type="dxa"/>
+            <w:noWrap/>
+            <w:hideMark/>
+          </w:tcPr>
+          <w:p>
+            <w:pPr>
+              <w:spacing w:after="0"/>
+              <w:jc w:val="left"/>
+              <w:cnfStyle w:val="000000100000" w:firstRow="0" w:lastRow="0" w:firstColumn="0" w:lastColumn="0" w:oddVBand="0" w:evenVBand="0" w:oddHBand="1" w:evenHBand="0" w:firstRowFirstColumn="0" w:firstRowLastColumn="0" w:lastRowFirstColumn="0" w:lastRowLastColumn="0"/>
+            </w:pPr>
+            <w:r>
+              <w:t>48.214%</w:t>
+            </w:r>
+          </w:p>
+        </w:tc>
+      </w:tr>
+      <w:tr>
+        <w:trPr>
+          <w:trHeight w:val="452"/>
+        </w:trPr>
+        <w:tc>
+          <w:tcPr>
+            <w:cnfStyle w:val="001000000000" w:firstRow="0" w:lastRow="0" w:firstColumn="1" w:lastColumn="0" w:oddVBand="0" w:evenVBand="0" w:oddHBand="0" w:evenHBand="0" w:firstRowFirstColumn="0" w:firstRowLastColumn="0" w:lastRowFirstColumn="0" w:lastRowLastColumn="0"/>
+            <w:tcW w:w="2433" w:type="dxa"/>
+            <w:noWrap/>
+            <w:hideMark/>
+          </w:tcPr>
+          <w:p>
+            <w:pPr>
+              <w:spacing w:after="0"/>
+              <w:jc w:val="left"/>
+              <w:rPr>
+                <w:caps w:val="0"/>
+              </w:rPr>
+            </w:pPr>
+            <w:r>
+              <w:rPr>
+                <w:caps w:val="0"/>
+              </w:rPr>
+              <w:t>Specificity</w:t>
+            </w:r>
+          </w:p>
+        </w:tc>
+        <w:tc>
+          <w:tcPr>
+            <w:tcW w:w="1856" w:type="dxa"/>
+            <w:noWrap/>
+            <w:hideMark/>
+          </w:tcPr>
+          <w:p>
+            <w:pPr>
+              <w:spacing w:after="0"/>
+              <w:jc w:val="left"/>
+              <w:cnfStyle w:val="000000000000" w:firstRow="0" w:lastRow="0" w:firstColumn="0" w:lastColumn="0" w:oddVBand="0" w:evenVBand="0" w:oddHBand="0" w:evenHBand="0" w:firstRowFirstColumn="0" w:firstRowLastColumn="0" w:lastRowFirstColumn="0" w:lastRowLastColumn="0"/>
+            </w:pPr>
+            <w:r>
+              <w:t>94.495%</w:t>
+            </w:r>
+          </w:p>
+        </w:tc>
+      </w:tr>
+      <w:tr>
+        <w:trPr>
+          <w:cnfStyle w:val="000000100000" w:firstRow="0" w:lastRow="0" w:firstColumn="0" w:lastColumn="0" w:oddVBand="0" w:evenVBand="0" w:oddHBand="1" w:evenHBand="0" w:firstRowFirstColumn="0" w:firstRowLastColumn="0" w:lastRowFirstColumn="0" w:lastRowLastColumn="0"/>
+          <w:trHeight w:val="452"/>
+        </w:trPr>
+        <w:tc>
+          <w:tcPr>
+            <w:cnfStyle w:val="001000000000" w:firstRow="0" w:lastRow="0" w:firstColumn="1" w:lastColumn="0" w:oddVBand="0" w:evenVBand="0" w:oddHBand="0" w:evenHBand="0" w:firstRowFirstColumn="0" w:firstRowLastColumn="0" w:lastRowFirstColumn="0" w:lastRowLastColumn="0"/>
+            <w:tcW w:w="2433" w:type="dxa"/>
+            <w:noWrap/>
+          </w:tcPr>
+          <w:p>
+            <w:pPr>
+              <w:spacing w:after="0"/>
+              <w:jc w:val="left"/>
+              <w:rPr>
+                <w:caps w:val="0"/>
+              </w:rPr>
+            </w:pPr>
+            <w:r>
+              <w:rPr>
+                <w:caps w:val="0"/>
+              </w:rPr>
+              <w:t>L</w:t>
+            </w:r>
+            <w:r>
+              <w:rPr>
+                <w:caps w:val="0"/>
+              </w:rPr>
+              <w:t>oss</w:t>
+            </w:r>
+          </w:p>
+        </w:tc>
+        <w:tc>
+          <w:tcPr>
+            <w:tcW w:w="1856" w:type="dxa"/>
+            <w:noWrap/>
+          </w:tcPr>
+          <w:p>
+            <w:pPr>
+              <w:spacing w:after="0"/>
+              <w:jc w:val="left"/>
+              <w:cnfStyle w:val="000000100000" w:firstRow="0" w:lastRow="0" w:firstColumn="0" w:lastColumn="0" w:oddVBand="0" w:evenVBand="0" w:oddHBand="1" w:evenHBand="0" w:firstRowFirstColumn="0" w:firstRowLastColumn="0" w:lastRowFirstColumn="0" w:lastRowLastColumn="0"/>
+            </w:pPr>
+            <w:r>
+              <w:t>0.5757</w:t>
+            </w:r>
+          </w:p>
+        </w:tc>
+      </w:tr>
+    </w:tbl>
+    <w:p/>
+    <w:p>
+      <w:pPr>
+        <w:rPr>
+          <w:shd w:val="clear" w:color="auto" w:fill="FFFFFF"/>
+        </w:rPr>
+      </w:pPr>
+      <w:r>
+        <w:t xml:space="preserve">The final loss </w:t>
+      </w:r>
+      <w:r>
+        <w:t xml:space="preserve">value on the hold-out is </w:t>
+      </w:r>
+      <w:r>
+        <w:rPr>
+          <w:b/>
+          <w:bCs/>
+        </w:rPr>
+        <w:t>0.5757</w:t>
+      </w:r>
+      <w:r>
+        <w:rPr>
+          <w:b/>
+          <w:bCs/>
+        </w:rPr>
+        <w:t xml:space="preserve">, </w:t>
+      </w:r>
+      <w:r>
+        <w:t xml:space="preserve">while the hold-out set remains unchanged in terms of </w:t>
+      </w:r>
+      <w:r>
+        <w:t xml:space="preserve">the descriptive </w:t>
+      </w:r>
+      <w:r>
+        <w:t xml:space="preserve">statistics in the assignment </w:t>
+      </w:r>
+      <w:r>
+        <w:t>description</w:t>
+      </w:r>
+      <w:r>
+        <w:t xml:space="preserve">: </w:t>
+      </w:r>
+      <w:r>
+        <w:rPr>
+          <w:shd w:val="clear" w:color="auto" w:fill="FFFFFF"/>
+        </w:rPr>
+        <w:t>The hold-out is 1037 SMEs in 2014 in the chosen industry (‘ind2 = 26’), out of which 56 defaulted and 981 stayed alive</w:t>
+      </w:r>
+      <w:r>
+        <w:rPr>
+          <w:shd w:val="clear" w:color="auto" w:fill="FFFFFF"/>
+        </w:rPr>
+        <w:t xml:space="preserve">, </w:t>
+      </w:r>
+      <w:r>
+        <w:rPr>
+          <w:shd w:val="clear" w:color="auto" w:fill="FFFFFF"/>
+        </w:rPr>
+        <w:t>with</w:t>
+      </w:r>
+      <w:r>
+        <w:rPr>
+          <w:shd w:val="clear" w:color="auto" w:fill="FFFFFF"/>
+        </w:rPr>
+        <w:t xml:space="preserve"> average sales </w:t>
+      </w:r>
+      <w:r>
+        <w:rPr>
+          <w:shd w:val="clear" w:color="auto" w:fill="FFFFFF"/>
+        </w:rPr>
+        <w:t>of</w:t>
+      </w:r>
+      <w:r>
+        <w:rPr>
+          <w:shd w:val="clear" w:color="auto" w:fill="FFFFFF"/>
+        </w:rPr>
+        <w:t xml:space="preserve"> 0.4902 million EUR, with the minimum of 0.00107 million EUR and the maximum 9.57648 million EUR.</w:t>
       </w:r>
     </w:p>
     <w:sectPr>
@@ -406,6 +2756,102 @@
     </w:sectPr>
   </w:body>
 </w:document>
+</file>
+
+<file path=word/numbering.xml><?xml version="1.0" encoding="utf-8"?>
+<w:numbering xmlns:wpc="http://schemas.microsoft.com/office/word/2010/wordprocessingCanvas" xmlns:cx="http://schemas.microsoft.com/office/drawing/2014/chartex" xmlns:cx1="http://schemas.microsoft.com/office/drawing/2015/9/8/chartex" xmlns:cx2="http://schemas.microsoft.com/office/drawing/2015/10/21/chartex" xmlns:cx3="http://schemas.microsoft.com/office/drawing/2016/5/9/chartex" xmlns:cx4="http://schemas.microsoft.com/office/drawing/2016/5/10/chartex" xmlns:cx5="http://schemas.microsoft.com/office/drawing/2016/5/11/chartex" xmlns:cx6="http://schemas.microsoft.com/office/drawing/2016/5/12/chartex" xmlns:cx7="http://schemas.microsoft.com/office/drawing/2016/5/13/chartex" xmlns:cx8="http://schemas.microsoft.com/office/drawing/2016/5/14/chartex" xmlns:mc="http://schemas.openxmlformats.org/markup-compatibility/2006" xmlns:aink="http://schemas.microsoft.com/office/drawing/2016/ink" xmlns:am3d="http://schemas.microsoft.com/office/drawing/2017/model3d" xmlns:o="urn:schemas-microsoft-com:office:office" xmlns:oel="http://schemas.microsoft.com/office/2019/extlst" xmlns:r="http://schemas.openxmlformats.org/officeDocument/2006/relationships" xmlns:m="http://schemas.openxmlformats.org/officeDocument/2006/math" xmlns:v="urn:schemas-microsoft-com:vml" xmlns:wp14="http://schemas.microsoft.com/office/word/2010/wordprocessingDrawing" xmlns:wp="http://schemas.openxmlformats.org/drawingml/2006/wordprocessingDrawing" xmlns:w10="urn:schemas-microsoft-com:office:word" xmlns:w="http://schemas.openxmlformats.org/wordprocessingml/2006/main" xmlns:w14="http://schemas.microsoft.com/office/word/2010/wordml" xmlns:w15="http://schemas.microsoft.com/office/word/2012/wordml" xmlns:w16cex="http://schemas.microsoft.com/office/word/2018/wordml/cex" xmlns:w16cid="http://schemas.microsoft.com/office/word/2016/wordml/cid" xmlns:w16="http://schemas.microsoft.com/office/word/2018/wordml" xmlns:w16sdtdh="http://schemas.microsoft.com/office/word/2020/wordml/sdtdatahash" xmlns:w16se="http://schemas.microsoft.com/office/word/2015/wordml/symex" xmlns:wpg="http://schemas.microsoft.com/office/word/2010/wordprocessingGroup" xmlns:wpi="http://schemas.microsoft.com/office/word/2010/wordprocessingInk" xmlns:wne="http://schemas.microsoft.com/office/word/2006/wordml" xmlns:wps="http://schemas.microsoft.com/office/word/2010/wordprocessingShape" mc:Ignorable="w14 w15 w16se w16cid w16 w16cex w16sdtdh wp14">
+  <w:abstractNum w:abstractNumId="0" w15:restartNumberingAfterBreak="0">
+    <w:nsid w:val="12962FBE"/>
+    <w:multiLevelType w:val="hybridMultilevel"/>
+    <w:tmpl w:val="353C9E20"/>
+    <w:lvl w:ilvl="0" w:tplc="C7269E30">
+      <w:numFmt w:val="decimal"/>
+      <w:lvlText w:val="%1."/>
+      <w:lvlJc w:val="left"/>
+      <w:pPr>
+        <w:ind w:left="1800" w:hanging="1440"/>
+      </w:pPr>
+      <w:rPr>
+        <w:rFonts w:hint="default"/>
+      </w:rPr>
+    </w:lvl>
+    <w:lvl w:ilvl="1" w:tplc="08090019" w:tentative="1">
+      <w:start w:val="1"/>
+      <w:numFmt w:val="lowerLetter"/>
+      <w:lvlText w:val="%2."/>
+      <w:lvlJc w:val="left"/>
+      <w:pPr>
+        <w:ind w:left="1440" w:hanging="360"/>
+      </w:pPr>
+    </w:lvl>
+    <w:lvl w:ilvl="2" w:tplc="0809001B" w:tentative="1">
+      <w:start w:val="1"/>
+      <w:numFmt w:val="lowerRoman"/>
+      <w:lvlText w:val="%3."/>
+      <w:lvlJc w:val="right"/>
+      <w:pPr>
+        <w:ind w:left="2160" w:hanging="180"/>
+      </w:pPr>
+    </w:lvl>
+    <w:lvl w:ilvl="3" w:tplc="0809000F" w:tentative="1">
+      <w:start w:val="1"/>
+      <w:numFmt w:val="decimal"/>
+      <w:lvlText w:val="%4."/>
+      <w:lvlJc w:val="left"/>
+      <w:pPr>
+        <w:ind w:left="2880" w:hanging="360"/>
+      </w:pPr>
+    </w:lvl>
+    <w:lvl w:ilvl="4" w:tplc="08090019" w:tentative="1">
+      <w:start w:val="1"/>
+      <w:numFmt w:val="lowerLetter"/>
+      <w:lvlText w:val="%5."/>
+      <w:lvlJc w:val="left"/>
+      <w:pPr>
+        <w:ind w:left="3600" w:hanging="360"/>
+      </w:pPr>
+    </w:lvl>
+    <w:lvl w:ilvl="5" w:tplc="0809001B" w:tentative="1">
+      <w:start w:val="1"/>
+      <w:numFmt w:val="lowerRoman"/>
+      <w:lvlText w:val="%6."/>
+      <w:lvlJc w:val="right"/>
+      <w:pPr>
+        <w:ind w:left="4320" w:hanging="180"/>
+      </w:pPr>
+    </w:lvl>
+    <w:lvl w:ilvl="6" w:tplc="0809000F" w:tentative="1">
+      <w:start w:val="1"/>
+      <w:numFmt w:val="decimal"/>
+      <w:lvlText w:val="%7."/>
+      <w:lvlJc w:val="left"/>
+      <w:pPr>
+        <w:ind w:left="5040" w:hanging="360"/>
+      </w:pPr>
+    </w:lvl>
+    <w:lvl w:ilvl="7" w:tplc="08090019" w:tentative="1">
+      <w:start w:val="1"/>
+      <w:numFmt w:val="lowerLetter"/>
+      <w:lvlText w:val="%8."/>
+      <w:lvlJc w:val="left"/>
+      <w:pPr>
+        <w:ind w:left="5760" w:hanging="360"/>
+      </w:pPr>
+    </w:lvl>
+    <w:lvl w:ilvl="8" w:tplc="0809001B" w:tentative="1">
+      <w:start w:val="1"/>
+      <w:numFmt w:val="lowerRoman"/>
+      <w:lvlText w:val="%9."/>
+      <w:lvlJc w:val="right"/>
+      <w:pPr>
+        <w:ind w:left="6480" w:hanging="180"/>
+      </w:pPr>
+    </w:lvl>
+  </w:abstractNum>
+  <w:num w:numId="1" w16cid:durableId="1860394105">
+    <w:abstractNumId w:val="0"/>
+  </w:num>
+</w:numbering>
 </file>
 
 <file path=word/styles.xml><?xml version="1.0" encoding="utf-8"?>
@@ -807,9 +3253,9 @@
   <w:style w:type="paragraph" w:default="1" w:styleId="Normal">
     <w:name w:val="Normal"/>
     <w:qFormat/>
-    <w:rsid w:val="0059629E"/>
+    <w:rsid w:val="007E6D75"/>
     <w:pPr>
-      <w:spacing w:line="360" w:lineRule="auto"/>
+      <w:spacing w:after="240" w:line="360" w:lineRule="auto"/>
       <w:jc w:val="both"/>
     </w:pPr>
     <w:rPr>
@@ -841,8 +3287,9 @@
     <w:uiPriority w:val="9"/>
     <w:unhideWhenUsed/>
     <w:qFormat/>
-    <w:rsid w:val="0059629E"/>
+    <w:rsid w:val="007E6D75"/>
     <w:pPr>
+      <w:spacing w:after="60"/>
       <w:outlineLvl w:val="1"/>
     </w:pPr>
     <w:rPr>
@@ -857,19 +3304,15 @@
     <w:next w:val="Normal"/>
     <w:link w:val="Heading3Char"/>
     <w:uiPriority w:val="9"/>
-    <w:semiHidden/>
     <w:unhideWhenUsed/>
     <w:qFormat/>
-    <w:rsid w:val="0080247C"/>
+    <w:rsid w:val="007E6D75"/>
     <w:pPr>
-      <w:keepNext/>
-      <w:keepLines/>
-      <w:spacing w:before="160" w:after="80"/>
+      <w:spacing w:after="60"/>
       <w:outlineLvl w:val="2"/>
     </w:pPr>
     <w:rPr>
-      <w:rFonts w:eastAsiaTheme="majorEastAsia" w:cstheme="majorBidi"/>
-      <w:color w:val="0F4761" w:themeColor="accent1" w:themeShade="BF"/>
+      <w:rFonts w:ascii="Bodoni MT" w:hAnsi="Bodoni MT"/>
       <w:sz w:val="28"/>
       <w:szCs w:val="28"/>
     </w:rPr>
@@ -1009,7 +3452,6 @@
   <w:style w:type="character" w:default="1" w:styleId="DefaultParagraphFont">
     <w:name w:val="Default Paragraph Font"/>
     <w:uiPriority w:val="1"/>
-    <w:semiHidden/>
     <w:unhideWhenUsed/>
   </w:style>
   <w:style w:type="table" w:default="1" w:styleId="TableNormal">
@@ -1050,7 +3492,7 @@
     <w:basedOn w:val="DefaultParagraphFont"/>
     <w:link w:val="Heading2"/>
     <w:uiPriority w:val="9"/>
-    <w:rsid w:val="0059629E"/>
+    <w:rsid w:val="007E6D75"/>
     <w:rPr>
       <w:rFonts w:ascii="Bodoni MT" w:hAnsi="Bodoni MT" w:cs="Times New Roman"/>
       <w:sz w:val="28"/>
@@ -1062,11 +3504,9 @@
     <w:basedOn w:val="DefaultParagraphFont"/>
     <w:link w:val="Heading3"/>
     <w:uiPriority w:val="9"/>
-    <w:semiHidden/>
-    <w:rsid w:val="0080247C"/>
+    <w:rsid w:val="007E6D75"/>
     <w:rPr>
-      <w:rFonts w:eastAsiaTheme="majorEastAsia" w:cstheme="majorBidi"/>
-      <w:color w:val="0F4761" w:themeColor="accent1" w:themeShade="BF"/>
+      <w:rFonts w:ascii="Bodoni MT" w:hAnsi="Bodoni MT" w:cs="Times New Roman"/>
       <w:sz w:val="28"/>
       <w:szCs w:val="28"/>
     </w:rPr>
@@ -1354,6 +3794,235 @@
       <w:color w:val="96607D" w:themeColor="followedHyperlink"/>
       <w:u w:val="single"/>
     </w:rPr>
+  </w:style>
+  <w:style w:type="character" w:styleId="CommentReference">
+    <w:name w:val="annotation reference"/>
+    <w:basedOn w:val="DefaultParagraphFont"/>
+    <w:uiPriority w:val="99"/>
+    <w:semiHidden/>
+    <w:unhideWhenUsed/>
+    <w:rsid w:val="00825ABA"/>
+    <w:rPr>
+      <w:sz w:val="16"/>
+      <w:szCs w:val="16"/>
+    </w:rPr>
+  </w:style>
+  <w:style w:type="paragraph" w:styleId="CommentText">
+    <w:name w:val="annotation text"/>
+    <w:basedOn w:val="Normal"/>
+    <w:link w:val="CommentTextChar"/>
+    <w:uiPriority w:val="99"/>
+    <w:unhideWhenUsed/>
+    <w:rsid w:val="00825ABA"/>
+    <w:pPr>
+      <w:spacing w:line="240" w:lineRule="auto"/>
+    </w:pPr>
+    <w:rPr>
+      <w:sz w:val="20"/>
+      <w:szCs w:val="20"/>
+    </w:rPr>
+  </w:style>
+  <w:style w:type="character" w:customStyle="1" w:styleId="CommentTextChar">
+    <w:name w:val="Comment Text Char"/>
+    <w:basedOn w:val="DefaultParagraphFont"/>
+    <w:link w:val="CommentText"/>
+    <w:uiPriority w:val="99"/>
+    <w:rsid w:val="00825ABA"/>
+    <w:rPr>
+      <w:rFonts w:ascii="Times New Roman" w:hAnsi="Times New Roman" w:cs="Times New Roman"/>
+      <w:sz w:val="20"/>
+      <w:szCs w:val="20"/>
+    </w:rPr>
+  </w:style>
+  <w:style w:type="paragraph" w:styleId="CommentSubject">
+    <w:name w:val="annotation subject"/>
+    <w:basedOn w:val="CommentText"/>
+    <w:next w:val="CommentText"/>
+    <w:link w:val="CommentSubjectChar"/>
+    <w:uiPriority w:val="99"/>
+    <w:semiHidden/>
+    <w:unhideWhenUsed/>
+    <w:rsid w:val="00825ABA"/>
+    <w:rPr>
+      <w:b/>
+      <w:bCs/>
+    </w:rPr>
+  </w:style>
+  <w:style w:type="character" w:customStyle="1" w:styleId="CommentSubjectChar">
+    <w:name w:val="Comment Subject Char"/>
+    <w:basedOn w:val="CommentTextChar"/>
+    <w:link w:val="CommentSubject"/>
+    <w:uiPriority w:val="99"/>
+    <w:semiHidden/>
+    <w:rsid w:val="00825ABA"/>
+    <w:rPr>
+      <w:rFonts w:ascii="Times New Roman" w:hAnsi="Times New Roman" w:cs="Times New Roman"/>
+      <w:b/>
+      <w:bCs/>
+      <w:sz w:val="20"/>
+      <w:szCs w:val="20"/>
+    </w:rPr>
+  </w:style>
+  <w:style w:type="table" w:styleId="PlainTable3">
+    <w:name w:val="Plain Table 3"/>
+    <w:basedOn w:val="TableNormal"/>
+    <w:uiPriority w:val="43"/>
+    <w:rsid w:val="005A2376"/>
+    <w:pPr>
+      <w:spacing w:after="0" w:line="240" w:lineRule="auto"/>
+    </w:pPr>
+    <w:tblPr>
+      <w:tblStyleRowBandSize w:val="1"/>
+      <w:tblStyleColBandSize w:val="1"/>
+    </w:tblPr>
+    <w:tblStylePr w:type="firstRow">
+      <w:rPr>
+        <w:b/>
+        <w:bCs/>
+        <w:caps/>
+      </w:rPr>
+      <w:tblPr/>
+      <w:tcPr>
+        <w:tcBorders>
+          <w:bottom w:val="single" w:sz="4" w:space="0" w:color="7F7F7F" w:themeColor="text1" w:themeTint="80"/>
+        </w:tcBorders>
+      </w:tcPr>
+    </w:tblStylePr>
+    <w:tblStylePr w:type="lastRow">
+      <w:rPr>
+        <w:b/>
+        <w:bCs/>
+        <w:caps/>
+      </w:rPr>
+      <w:tblPr/>
+      <w:tcPr>
+        <w:tcBorders>
+          <w:top w:val="nil"/>
+        </w:tcBorders>
+      </w:tcPr>
+    </w:tblStylePr>
+    <w:tblStylePr w:type="firstCol">
+      <w:rPr>
+        <w:b/>
+        <w:bCs/>
+        <w:caps/>
+      </w:rPr>
+      <w:tblPr/>
+      <w:tcPr>
+        <w:tcBorders>
+          <w:right w:val="single" w:sz="4" w:space="0" w:color="7F7F7F" w:themeColor="text1" w:themeTint="80"/>
+        </w:tcBorders>
+      </w:tcPr>
+    </w:tblStylePr>
+    <w:tblStylePr w:type="lastCol">
+      <w:rPr>
+        <w:b/>
+        <w:bCs/>
+        <w:caps/>
+      </w:rPr>
+      <w:tblPr/>
+      <w:tcPr>
+        <w:tcBorders>
+          <w:left w:val="nil"/>
+        </w:tcBorders>
+      </w:tcPr>
+    </w:tblStylePr>
+    <w:tblStylePr w:type="band1Vert">
+      <w:tblPr/>
+      <w:tcPr>
+        <w:shd w:val="clear" w:color="auto" w:fill="F2F2F2" w:themeFill="background1" w:themeFillShade="F2"/>
+      </w:tcPr>
+    </w:tblStylePr>
+    <w:tblStylePr w:type="band1Horz">
+      <w:tblPr/>
+      <w:tcPr>
+        <w:shd w:val="clear" w:color="auto" w:fill="F2F2F2" w:themeFill="background1" w:themeFillShade="F2"/>
+      </w:tcPr>
+    </w:tblStylePr>
+    <w:tblStylePr w:type="neCell">
+      <w:tblPr/>
+      <w:tcPr>
+        <w:tcBorders>
+          <w:left w:val="nil"/>
+        </w:tcBorders>
+      </w:tcPr>
+    </w:tblStylePr>
+    <w:tblStylePr w:type="nwCell">
+      <w:tblPr/>
+      <w:tcPr>
+        <w:tcBorders>
+          <w:right w:val="nil"/>
+        </w:tcBorders>
+      </w:tcPr>
+    </w:tblStylePr>
+  </w:style>
+  <w:style w:type="table" w:styleId="PlainTable4">
+    <w:name w:val="Plain Table 4"/>
+    <w:basedOn w:val="TableNormal"/>
+    <w:uiPriority w:val="44"/>
+    <w:rsid w:val="005D66CD"/>
+    <w:pPr>
+      <w:spacing w:after="0" w:line="240" w:lineRule="auto"/>
+    </w:pPr>
+    <w:tblPr>
+      <w:tblStyleRowBandSize w:val="1"/>
+      <w:tblStyleColBandSize w:val="1"/>
+    </w:tblPr>
+    <w:tblStylePr w:type="firstRow">
+      <w:rPr>
+        <w:b/>
+        <w:bCs/>
+      </w:rPr>
+    </w:tblStylePr>
+    <w:tblStylePr w:type="lastRow">
+      <w:rPr>
+        <w:b/>
+        <w:bCs/>
+      </w:rPr>
+    </w:tblStylePr>
+    <w:tblStylePr w:type="firstCol">
+      <w:rPr>
+        <w:b/>
+        <w:bCs/>
+      </w:rPr>
+    </w:tblStylePr>
+    <w:tblStylePr w:type="lastCol">
+      <w:rPr>
+        <w:b/>
+        <w:bCs/>
+      </w:rPr>
+    </w:tblStylePr>
+    <w:tblStylePr w:type="band1Vert">
+      <w:tblPr/>
+      <w:tcPr>
+        <w:shd w:val="clear" w:color="auto" w:fill="F2F2F2" w:themeFill="background1" w:themeFillShade="F2"/>
+      </w:tcPr>
+    </w:tblStylePr>
+    <w:tblStylePr w:type="band1Horz">
+      <w:tblPr/>
+      <w:tcPr>
+        <w:shd w:val="clear" w:color="auto" w:fill="F2F2F2" w:themeFill="background1" w:themeFillShade="F2"/>
+      </w:tcPr>
+    </w:tblStylePr>
+  </w:style>
+  <w:style w:type="table" w:styleId="TableGrid">
+    <w:name w:val="Table Grid"/>
+    <w:basedOn w:val="TableNormal"/>
+    <w:uiPriority w:val="39"/>
+    <w:rsid w:val="00165187"/>
+    <w:pPr>
+      <w:spacing w:after="0" w:line="240" w:lineRule="auto"/>
+    </w:pPr>
+    <w:tblPr>
+      <w:tblBorders>
+        <w:top w:val="single" w:sz="4" w:space="0" w:color="auto"/>
+        <w:left w:val="single" w:sz="4" w:space="0" w:color="auto"/>
+        <w:bottom w:val="single" w:sz="4" w:space="0" w:color="auto"/>
+        <w:right w:val="single" w:sz="4" w:space="0" w:color="auto"/>
+        <w:insideH w:val="single" w:sz="4" w:space="0" w:color="auto"/>
+        <w:insideV w:val="single" w:sz="4" w:space="0" w:color="auto"/>
+      </w:tblBorders>
+    </w:tblPr>
   </w:style>
 </w:styles>
 </file>
@@ -1881,11 +4550,7 @@
 </file>
 
 <file path=customXml/item2.xml><?xml version="1.0" encoding="utf-8"?>
-<p:properties xmlns:p="http://schemas.microsoft.com/office/2006/metadata/properties" xmlns:xsi="http://www.w3.org/2001/XMLSchema-instance" xmlns:pc="http://schemas.microsoft.com/office/infopath/2007/PartnerControls">
-  <documentManagement>
-    <_activity xmlns="380d5734-1994-4cec-ace7-52677f5b6209" xsi:nil="true"/>
-  </documentManagement>
-</p:properties>
+<b:Sources xmlns:b="http://schemas.openxmlformats.org/officeDocument/2006/bibliography" xmlns="http://schemas.openxmlformats.org/officeDocument/2006/bibliography" SelectedStyle="\APASixthEditionOfficeOnline.xsl" StyleName="APA" Version="6"/>
 </file>
 
 <file path=customXml/item3.xml><?xml version="1.0" encoding="utf-8"?>
@@ -1895,6 +4560,14 @@
   <Edit>DocumentLibraryForm</Edit>
   <New>DocumentLibraryForm</New>
 </FormTemplates>
+</file>
+
+<file path=customXml/item4.xml><?xml version="1.0" encoding="utf-8"?>
+<p:properties xmlns:p="http://schemas.microsoft.com/office/2006/metadata/properties" xmlns:xsi="http://www.w3.org/2001/XMLSchema-instance" xmlns:pc="http://schemas.microsoft.com/office/infopath/2007/PartnerControls">
+  <documentManagement>
+    <_activity xmlns="380d5734-1994-4cec-ace7-52677f5b6209" xsi:nil="true"/>
+  </documentManagement>
+</p:properties>
 </file>
 
 <file path=customXml/itemProps1.xml><?xml version="1.0" encoding="utf-8"?>
@@ -1917,11 +4590,9 @@
 </file>
 
 <file path=customXml/itemProps2.xml><?xml version="1.0" encoding="utf-8"?>
-<ds:datastoreItem xmlns:ds="http://schemas.openxmlformats.org/officeDocument/2006/customXml" ds:itemID="{7B96B3D3-BE39-44AD-9FD2-A8911B46EA4D}">
+<ds:datastoreItem xmlns:ds="http://schemas.openxmlformats.org/officeDocument/2006/customXml" ds:itemID="{05F7D096-2DA0-45DC-9FE2-856D73FF849A}">
   <ds:schemaRefs>
-    <ds:schemaRef ds:uri="http://schemas.microsoft.com/office/2006/metadata/properties"/>
-    <ds:schemaRef ds:uri="http://schemas.microsoft.com/office/infopath/2007/PartnerControls"/>
-    <ds:schemaRef ds:uri="380d5734-1994-4cec-ace7-52677f5b6209"/>
+    <ds:schemaRef ds:uri="http://schemas.openxmlformats.org/officeDocument/2006/bibliography"/>
   </ds:schemaRefs>
 </ds:datastoreItem>
 </file>
@@ -1932,4 +4603,14 @@
     <ds:schemaRef ds:uri="http://schemas.microsoft.com/sharepoint/v3/contenttype/forms"/>
   </ds:schemaRefs>
 </ds:datastoreItem>
+</file>
+
+<file path=customXml/itemProps4.xml><?xml version="1.0" encoding="utf-8"?>
+<ds:datastoreItem xmlns:ds="http://schemas.openxmlformats.org/officeDocument/2006/customXml" ds:itemID="{7B96B3D3-BE39-44AD-9FD2-A8911B46EA4D}">
+  <ds:schemaRefs>
+    <ds:schemaRef ds:uri="http://schemas.microsoft.com/office/2006/metadata/properties"/>
+    <ds:schemaRef ds:uri="http://schemas.microsoft.com/office/infopath/2007/PartnerControls"/>
+    <ds:schemaRef ds:uri="380d5734-1994-4cec-ace7-52677f5b6209"/>
+  </ds:schemaRefs>
+</ds:datastoreItem>
 </file>
</xml_diff>